<commit_message>
First day:modified and add some new commands to the file
</commit_message>
<xml_diff>
--- a/Linux 03-02-2026/Day-5.docx
+++ b/Linux 03-02-2026/Day-5.docx
@@ -3323,10 +3323,7 @@
       </w:r>
       <w:proofErr w:type="gramEnd"/>
       <w:r>
-        <w:t xml:space="preserve">  data.txt</w:t>
-      </w:r>
-      <w:r>
-        <w:t xml:space="preserve">        </w:t>
+        <w:t xml:space="preserve">  data.txt        </w:t>
       </w:r>
       <w:proofErr w:type="gramStart"/>
       <w:r>
@@ -3755,7 +3752,7 @@
     <w:p>
       <w:r>
         <w:pict w14:anchorId="460026A2">
-          <v:rect id="_x0000_i1092" style="width:0;height:1.5pt" o:hralign="center" o:hrstd="t" o:hr="t" fillcolor="#a0a0a0" stroked="f"/>
+          <v:rect id="_x0000_i1027" style="width:0;height:1.5pt" o:hralign="center" o:hrstd="t" o:hr="t" fillcolor="#a0a0a0" stroked="f"/>
         </w:pict>
       </w:r>
     </w:p>
@@ -3848,7 +3845,14 @@
           <w:b/>
           <w:bCs/>
         </w:rPr>
-        <w:t>file-to-be-linked</w:t>
+        <w:t>linked</w:t>
+      </w:r>
+      <w:r>
+        <w:rPr>
+          <w:b/>
+          <w:bCs/>
+        </w:rPr>
+        <w:t>-file</w:t>
       </w:r>
     </w:p>
     <w:p>
@@ -4342,7 +4346,7 @@
     <w:p>
       <w:r>
         <w:pict w14:anchorId="0ED6E69A">
-          <v:rect id="_x0000_i1093" style="width:0;height:1.5pt" o:hralign="center" o:hrstd="t" o:hr="t" fillcolor="#a0a0a0" stroked="f"/>
+          <v:rect id="_x0000_i1028" style="width:0;height:1.5pt" o:hralign="center" o:hrstd="t" o:hr="t" fillcolor="#a0a0a0" stroked="f"/>
         </w:pict>
       </w:r>
     </w:p>
@@ -4364,6 +4368,12 @@
       </w:r>
     </w:p>
     <w:p>
+      <w:pPr>
+        <w:rPr>
+          <w:b/>
+          <w:bCs/>
+        </w:rPr>
+      </w:pPr>
       <w:r>
         <w:rPr>
           <w:b/>
@@ -4394,9 +4404,572 @@
       </w:r>
     </w:p>
     <w:p>
+      <w:pPr>
+        <w:spacing w:after="120"/>
+      </w:pPr>
+      <w:r>
+        <w:rPr>
+          <w:b/>
+          <w:bCs/>
+        </w:rPr>
+        <w:t xml:space="preserve">ex: </w:t>
+      </w:r>
+      <w:r>
+        <w:rPr>
+          <w:b/>
+          <w:bCs/>
+        </w:rPr>
+        <w:t>ln -s file2 file6</w:t>
+      </w:r>
+    </w:p>
+    <w:p>
+      <w:pPr>
+        <w:spacing w:after="120"/>
+      </w:pPr>
+      <w:proofErr w:type="spellStart"/>
+      <w:r>
+        <w:t>gyana@</w:t>
+      </w:r>
+      <w:proofErr w:type="gramStart"/>
+      <w:r>
+        <w:t>ubuntu</w:t>
+      </w:r>
+      <w:proofErr w:type="spellEnd"/>
+      <w:r>
+        <w:t>:~</w:t>
+      </w:r>
+      <w:proofErr w:type="gramEnd"/>
+      <w:r>
+        <w:t>$ ls -li</w:t>
+      </w:r>
+    </w:p>
+    <w:p>
+      <w:pPr>
+        <w:spacing w:after="120"/>
+      </w:pPr>
+      <w:r>
+        <w:t>780327 -</w:t>
+      </w:r>
+      <w:proofErr w:type="spellStart"/>
+      <w:r>
+        <w:t>rw</w:t>
+      </w:r>
+      <w:proofErr w:type="spellEnd"/>
+      <w:r>
+        <w:t>-</w:t>
+      </w:r>
+      <w:proofErr w:type="spellStart"/>
+      <w:r>
+        <w:t>rw</w:t>
+      </w:r>
+      <w:proofErr w:type="spellEnd"/>
+      <w:r>
+        <w:t xml:space="preserve">-r-- 1 </w:t>
+      </w:r>
+      <w:proofErr w:type="spellStart"/>
+      <w:r>
+        <w:t>gyana</w:t>
+      </w:r>
+      <w:proofErr w:type="spellEnd"/>
+      <w:r>
+        <w:t xml:space="preserve">   </w:t>
+      </w:r>
+      <w:proofErr w:type="spellStart"/>
+      <w:r>
+        <w:t>gyana</w:t>
+      </w:r>
+      <w:proofErr w:type="spellEnd"/>
+      <w:r>
+        <w:t xml:space="preserve"> 12 </w:t>
+      </w:r>
+      <w:proofErr w:type="gramStart"/>
+      <w:r>
+        <w:t>Feb  5</w:t>
+      </w:r>
+      <w:proofErr w:type="gramEnd"/>
+      <w:r>
+        <w:t xml:space="preserve"> 03:01 file2</w:t>
+      </w:r>
+    </w:p>
+    <w:p>
+      <w:pPr>
+        <w:spacing w:after="120"/>
+      </w:pPr>
+      <w:r>
+        <w:t>780333</w:t>
+      </w:r>
+      <w:r>
+        <w:rPr>
+          <w:b/>
+          <w:bCs/>
+        </w:rPr>
+        <w:t xml:space="preserve"> </w:t>
+      </w:r>
+      <w:proofErr w:type="spellStart"/>
+      <w:r>
+        <w:rPr>
+          <w:b/>
+          <w:bCs/>
+        </w:rPr>
+        <w:t>lrwxrwxrwx</w:t>
+      </w:r>
+      <w:proofErr w:type="spellEnd"/>
+      <w:r>
+        <w:t xml:space="preserve"> 1 </w:t>
+      </w:r>
+      <w:proofErr w:type="spellStart"/>
+      <w:r>
+        <w:t>gyana</w:t>
+      </w:r>
+      <w:proofErr w:type="spellEnd"/>
+      <w:r>
+        <w:t xml:space="preserve">   </w:t>
+      </w:r>
+      <w:proofErr w:type="spellStart"/>
+      <w:r>
+        <w:t>gyana</w:t>
+      </w:r>
+      <w:proofErr w:type="spellEnd"/>
+      <w:r>
+        <w:t xml:space="preserve">   5 </w:t>
+      </w:r>
+      <w:proofErr w:type="gramStart"/>
+      <w:r>
+        <w:t>Feb  5</w:t>
+      </w:r>
+      <w:proofErr w:type="gramEnd"/>
+      <w:r>
+        <w:t xml:space="preserve"> 06:49 file6 -&gt; file2</w:t>
+      </w:r>
+      <w:r>
+        <w:t xml:space="preserve"> (file6 has linked to fi</w:t>
+      </w:r>
+      <w:r>
+        <w:tab/>
+      </w:r>
+    </w:p>
+    <w:p>
+      <w:pPr>
+        <w:spacing w:after="120"/>
+        <w:rPr>
+          <w:b/>
+          <w:bCs/>
+        </w:rPr>
+      </w:pPr>
+      <w:r>
+        <w:rPr>
+          <w:b/>
+          <w:bCs/>
+        </w:rPr>
+        <w:t>Task:</w:t>
+      </w:r>
+    </w:p>
+    <w:p>
+      <w:pPr>
+        <w:pStyle w:val="ListParagraph"/>
+        <w:numPr>
+          <w:ilvl w:val="0"/>
+          <w:numId w:val="55"/>
+        </w:numPr>
+        <w:spacing w:after="120"/>
+        <w:rPr>
+          <w:u w:val="single"/>
+        </w:rPr>
+      </w:pPr>
+      <w:r>
+        <w:rPr>
+          <w:u w:val="single"/>
+        </w:rPr>
+        <w:t>Checking the data linked or not if any changes made in original file?</w:t>
+      </w:r>
+    </w:p>
+    <w:p>
+      <w:pPr>
+        <w:spacing w:after="120"/>
+      </w:pPr>
+      <w:proofErr w:type="spellStart"/>
+      <w:r>
+        <w:t>gyana@</w:t>
+      </w:r>
+      <w:proofErr w:type="gramStart"/>
+      <w:r>
+        <w:t>ubuntu</w:t>
+      </w:r>
+      <w:proofErr w:type="spellEnd"/>
+      <w:r>
+        <w:t>:~</w:t>
+      </w:r>
+      <w:proofErr w:type="gramEnd"/>
+      <w:r>
+        <w:t>$ cat file2</w:t>
+      </w:r>
+    </w:p>
+    <w:p>
+      <w:pPr>
+        <w:spacing w:after="120"/>
+      </w:pPr>
+      <w:r>
+        <w:t>File2 data.</w:t>
+      </w:r>
+    </w:p>
+    <w:p>
+      <w:pPr>
+        <w:spacing w:after="120"/>
+      </w:pPr>
+      <w:proofErr w:type="spellStart"/>
+      <w:r>
+        <w:t>gyana@</w:t>
+      </w:r>
+      <w:proofErr w:type="gramStart"/>
+      <w:r>
+        <w:t>ubuntu</w:t>
+      </w:r>
+      <w:proofErr w:type="spellEnd"/>
+      <w:r>
+        <w:t>:~</w:t>
+      </w:r>
+      <w:proofErr w:type="gramEnd"/>
+      <w:r>
+        <w:t>$ cat file6</w:t>
+      </w:r>
+    </w:p>
+    <w:p>
+      <w:pPr>
+        <w:spacing w:after="120"/>
+      </w:pPr>
+      <w:r>
+        <w:t>File2 data.</w:t>
+      </w:r>
+    </w:p>
+    <w:p>
+      <w:pPr>
+        <w:spacing w:after="120"/>
+      </w:pPr>
+      <w:proofErr w:type="spellStart"/>
+      <w:r>
+        <w:t>gyana@</w:t>
+      </w:r>
+      <w:proofErr w:type="gramStart"/>
+      <w:r>
+        <w:t>ubuntu</w:t>
+      </w:r>
+      <w:proofErr w:type="spellEnd"/>
+      <w:r>
+        <w:t>:~</w:t>
+      </w:r>
+      <w:proofErr w:type="gramEnd"/>
+      <w:r>
+        <w:t>$ vi file2</w:t>
+      </w:r>
+    </w:p>
+    <w:p>
+      <w:pPr>
+        <w:spacing w:after="120"/>
+      </w:pPr>
+      <w:proofErr w:type="spellStart"/>
+      <w:r>
+        <w:t>gyana@</w:t>
+      </w:r>
+      <w:proofErr w:type="gramStart"/>
+      <w:r>
+        <w:t>ubuntu</w:t>
+      </w:r>
+      <w:proofErr w:type="spellEnd"/>
+      <w:r>
+        <w:t>:~</w:t>
+      </w:r>
+      <w:proofErr w:type="gramEnd"/>
+      <w:r>
+        <w:t>$ cat file2</w:t>
+      </w:r>
+    </w:p>
+    <w:p>
+      <w:pPr>
+        <w:spacing w:after="120"/>
+      </w:pPr>
+      <w:r>
+        <w:t>File2 data.</w:t>
+      </w:r>
+    </w:p>
+    <w:p>
+      <w:pPr>
+        <w:spacing w:after="120"/>
+      </w:pPr>
+      <w:r>
+        <w:t xml:space="preserve">New lines of data </w:t>
+      </w:r>
+      <w:proofErr w:type="gramStart"/>
+      <w:r>
+        <w:t>is</w:t>
+      </w:r>
+      <w:proofErr w:type="gramEnd"/>
+      <w:r>
+        <w:t xml:space="preserve"> added to check the data is linked to the file6 or not.</w:t>
+      </w:r>
+    </w:p>
+    <w:p>
+      <w:pPr>
+        <w:spacing w:after="120"/>
+      </w:pPr>
+      <w:proofErr w:type="spellStart"/>
+      <w:r>
+        <w:t>gyana@</w:t>
+      </w:r>
+      <w:proofErr w:type="gramStart"/>
+      <w:r>
+        <w:t>ubuntu</w:t>
+      </w:r>
+      <w:proofErr w:type="spellEnd"/>
+      <w:r>
+        <w:t>:~</w:t>
+      </w:r>
+      <w:proofErr w:type="gramEnd"/>
+      <w:r>
+        <w:t>$ cat file6</w:t>
+      </w:r>
+    </w:p>
+    <w:p>
+      <w:pPr>
+        <w:spacing w:after="120"/>
+      </w:pPr>
+      <w:r>
+        <w:t>File2 data.</w:t>
+      </w:r>
+    </w:p>
+    <w:p>
+      <w:pPr>
+        <w:spacing w:after="120"/>
+      </w:pPr>
+      <w:r>
+        <w:t xml:space="preserve">New lines of data </w:t>
+      </w:r>
+      <w:proofErr w:type="gramStart"/>
+      <w:r>
+        <w:t>is</w:t>
+      </w:r>
+      <w:proofErr w:type="gramEnd"/>
+      <w:r>
+        <w:t xml:space="preserve"> added to check the data is linked to the file6 or not</w:t>
+      </w:r>
+      <w:r>
+        <w:t>.</w:t>
+      </w:r>
+    </w:p>
+    <w:p>
+      <w:pPr>
+        <w:pStyle w:val="ListParagraph"/>
+        <w:numPr>
+          <w:ilvl w:val="0"/>
+          <w:numId w:val="55"/>
+        </w:numPr>
+        <w:rPr>
+          <w:u w:val="single"/>
+        </w:rPr>
+      </w:pPr>
+      <w:r>
+        <w:rPr>
+          <w:u w:val="single"/>
+        </w:rPr>
+        <w:lastRenderedPageBreak/>
+        <w:t xml:space="preserve">If I change anything in the linked file will this be </w:t>
+      </w:r>
+      <w:proofErr w:type="gramStart"/>
+      <w:r>
+        <w:rPr>
+          <w:u w:val="single"/>
+        </w:rPr>
+        <w:t>reflect</w:t>
+      </w:r>
+      <w:proofErr w:type="gramEnd"/>
+      <w:r>
+        <w:rPr>
+          <w:u w:val="single"/>
+        </w:rPr>
+        <w:t xml:space="preserve"> in the original file or not?</w:t>
+      </w:r>
+    </w:p>
+    <w:p>
+      <w:pPr>
+        <w:pStyle w:val="ListParagraph"/>
+      </w:pPr>
+      <w:proofErr w:type="spellStart"/>
+      <w:r>
+        <w:t>gyana@</w:t>
+      </w:r>
+      <w:proofErr w:type="gramStart"/>
+      <w:r>
+        <w:t>ubuntu</w:t>
+      </w:r>
+      <w:proofErr w:type="spellEnd"/>
+      <w:r>
+        <w:t>:~</w:t>
+      </w:r>
+      <w:proofErr w:type="gramEnd"/>
+      <w:r>
+        <w:t>$ vi file6</w:t>
+      </w:r>
+    </w:p>
+    <w:p>
+      <w:pPr>
+        <w:pStyle w:val="ListParagraph"/>
+      </w:pPr>
+      <w:proofErr w:type="spellStart"/>
+      <w:r>
+        <w:t>gyana@</w:t>
+      </w:r>
+      <w:proofErr w:type="gramStart"/>
+      <w:r>
+        <w:t>ubuntu</w:t>
+      </w:r>
+      <w:proofErr w:type="spellEnd"/>
+      <w:r>
+        <w:t>:~</w:t>
+      </w:r>
+      <w:proofErr w:type="gramEnd"/>
+      <w:r>
+        <w:t>$ cat file6</w:t>
+      </w:r>
+    </w:p>
+    <w:p>
+      <w:pPr>
+        <w:pStyle w:val="ListParagraph"/>
+      </w:pPr>
+      <w:r>
+        <w:t>File2 data.</w:t>
+      </w:r>
+    </w:p>
+    <w:p>
+      <w:pPr>
+        <w:pStyle w:val="ListParagraph"/>
+      </w:pPr>
+      <w:r>
+        <w:t>New line of data has been added to it.</w:t>
+      </w:r>
+    </w:p>
+    <w:p>
+      <w:pPr>
+        <w:pStyle w:val="ListParagraph"/>
+      </w:pPr>
+      <w:r>
+        <w:t xml:space="preserve">New lines of data </w:t>
+      </w:r>
+      <w:proofErr w:type="gramStart"/>
+      <w:r>
+        <w:t>is</w:t>
+      </w:r>
+      <w:proofErr w:type="gramEnd"/>
+      <w:r>
+        <w:t xml:space="preserve"> added to check the data is linked to the file6 or not.</w:t>
+      </w:r>
+    </w:p>
+    <w:p>
+      <w:pPr>
+        <w:pStyle w:val="ListParagraph"/>
+      </w:pPr>
+      <w:proofErr w:type="spellStart"/>
+      <w:r>
+        <w:t>gyana@</w:t>
+      </w:r>
+      <w:proofErr w:type="gramStart"/>
+      <w:r>
+        <w:t>ubuntu</w:t>
+      </w:r>
+      <w:proofErr w:type="spellEnd"/>
+      <w:r>
+        <w:t>:~</w:t>
+      </w:r>
+      <w:proofErr w:type="gramEnd"/>
+      <w:r>
+        <w:t>$ cat file2</w:t>
+      </w:r>
+    </w:p>
+    <w:p>
+      <w:pPr>
+        <w:pStyle w:val="ListParagraph"/>
+      </w:pPr>
+      <w:r>
+        <w:t>File2 data.</w:t>
+      </w:r>
+    </w:p>
+    <w:p>
+      <w:pPr>
+        <w:pStyle w:val="ListParagraph"/>
+      </w:pPr>
+      <w:r>
+        <w:t>New line of data has been added to it.</w:t>
+      </w:r>
+    </w:p>
+    <w:p>
+      <w:pPr>
+        <w:pStyle w:val="ListParagraph"/>
+      </w:pPr>
+      <w:r>
+        <w:t xml:space="preserve">New lines of data </w:t>
+      </w:r>
+      <w:proofErr w:type="gramStart"/>
+      <w:r>
+        <w:t>is</w:t>
+      </w:r>
+      <w:proofErr w:type="gramEnd"/>
+      <w:r>
+        <w:t xml:space="preserve"> added to check the data is linked to the file6 or not.</w:t>
+      </w:r>
+    </w:p>
+    <w:p>
+      <w:pPr>
+        <w:pStyle w:val="ListParagraph"/>
+      </w:pPr>
+      <w:proofErr w:type="spellStart"/>
+      <w:r>
+        <w:t>gyana@</w:t>
+      </w:r>
+      <w:proofErr w:type="gramStart"/>
+      <w:r>
+        <w:t>ubuntu</w:t>
+      </w:r>
+      <w:proofErr w:type="spellEnd"/>
+      <w:r>
+        <w:t>:~</w:t>
+      </w:r>
+      <w:proofErr w:type="gramEnd"/>
+      <w:r>
+        <w:t>$</w:t>
+      </w:r>
+    </w:p>
+    <w:p>
+      <w:pPr>
+        <w:pStyle w:val="ListParagraph"/>
+        <w:rPr>
+          <w:u w:val="single"/>
+        </w:rPr>
+      </w:pPr>
+    </w:p>
+    <w:p>
+      <w:pPr>
+        <w:pStyle w:val="ListParagraph"/>
+        <w:rPr>
+          <w:u w:val="single"/>
+        </w:rPr>
+      </w:pPr>
+      <w:r>
+        <w:rPr>
+          <w:u w:val="single"/>
+        </w:rPr>
+        <w:t>Note:</w:t>
+      </w:r>
+    </w:p>
+    <w:p>
+      <w:pPr>
+        <w:pStyle w:val="ListParagraph"/>
+      </w:pPr>
+      <w:r>
+        <w:t>It is reflecting here because as it has very less data but in practical it will not reflect in the original file.</w:t>
+      </w:r>
+    </w:p>
+    <w:p>
       <w:r>
         <w:pict w14:anchorId="65595BF0">
-          <v:rect id="_x0000_i1094" style="width:0;height:1.5pt" o:hralign="center" o:hrstd="t" o:hr="t" fillcolor="#a0a0a0" stroked="f"/>
+          <v:rect id="_x0000_i1029" style="width:0;height:1.5pt" o:hralign="center" o:hrstd="t" o:hr="t" fillcolor="#a0a0a0" stroked="f"/>
         </w:pict>
       </w:r>
     </w:p>
@@ -4405,6 +4978,9 @@
         <w:rPr>
           <w:b/>
           <w:bCs/>
+          <w:sz w:val="28"/>
+          <w:szCs w:val="28"/>
+          <w:u w:val="single"/>
         </w:rPr>
       </w:pPr>
       <w:r>
@@ -4412,6 +4988,9 @@
           <w:rFonts w:ascii="Segoe UI Emoji" w:hAnsi="Segoe UI Emoji" w:cs="Segoe UI Emoji"/>
           <w:b/>
           <w:bCs/>
+          <w:sz w:val="28"/>
+          <w:szCs w:val="28"/>
+          <w:u w:val="single"/>
         </w:rPr>
         <w:t>⚙️</w:t>
       </w:r>
@@ -4419,17 +4998,51 @@
         <w:rPr>
           <w:b/>
           <w:bCs/>
+          <w:sz w:val="28"/>
+          <w:szCs w:val="28"/>
+          <w:u w:val="single"/>
         </w:rPr>
         <w:t xml:space="preserve"> PROCESS MANAGEMENT</w:t>
       </w:r>
     </w:p>
     <w:p>
-      <w:r>
-        <w:rPr>
-          <w:b/>
-          <w:bCs/>
-        </w:rPr>
-        <w:t xml:space="preserve">68. </w:t>
+      <w:pPr>
+        <w:rPr>
+          <w:szCs w:val="28"/>
+        </w:rPr>
+      </w:pPr>
+      <w:r>
+        <w:rPr>
+          <w:szCs w:val="28"/>
+        </w:rPr>
+        <w:t xml:space="preserve">In </w:t>
+      </w:r>
+      <w:proofErr w:type="spellStart"/>
+      <w:r>
+        <w:rPr>
+          <w:szCs w:val="28"/>
+        </w:rPr>
+        <w:t>linux</w:t>
+      </w:r>
+      <w:proofErr w:type="spellEnd"/>
+      <w:r>
+        <w:rPr>
+          <w:szCs w:val="28"/>
+        </w:rPr>
+        <w:t xml:space="preserve"> we can check all the process which are running like we are seeing in windows through task manager.</w:t>
+      </w:r>
+    </w:p>
+    <w:p>
+      <w:pPr>
+        <w:rPr>
+          <w:szCs w:val="28"/>
+        </w:rPr>
+      </w:pPr>
+      <w:r>
+        <w:rPr>
+          <w:szCs w:val="28"/>
+        </w:rPr>
+        <w:t xml:space="preserve">Syntax:      </w:t>
       </w:r>
       <w:proofErr w:type="spellStart"/>
       <w:r>
@@ -4447,9 +5060,52 @@
       </w:r>
     </w:p>
     <w:p>
+      <w:proofErr w:type="spellStart"/>
+      <w:r>
+        <w:t>gyana@</w:t>
+      </w:r>
+      <w:proofErr w:type="gramStart"/>
+      <w:r>
+        <w:t>ubuntu</w:t>
+      </w:r>
+      <w:proofErr w:type="spellEnd"/>
+      <w:r>
+        <w:t>:~</w:t>
+      </w:r>
+      <w:proofErr w:type="gramEnd"/>
+      <w:r>
+        <w:t xml:space="preserve">$ </w:t>
+      </w:r>
+      <w:proofErr w:type="spellStart"/>
+      <w:r>
+        <w:t>ps</w:t>
+      </w:r>
+      <w:proofErr w:type="spellEnd"/>
+    </w:p>
+    <w:p>
+      <w:r>
+        <w:t xml:space="preserve">    PID TTY          TIME CMD</w:t>
+      </w:r>
+    </w:p>
+    <w:p>
+      <w:r>
+        <w:t xml:space="preserve">   1109 pts/0    00:00:01 bash</w:t>
+      </w:r>
+    </w:p>
+    <w:p>
+      <w:r>
+        <w:t xml:space="preserve">   2107 pts/0    00:00:00 </w:t>
+      </w:r>
+      <w:proofErr w:type="spellStart"/>
+      <w:r>
+        <w:t>ps</w:t>
+      </w:r>
+      <w:proofErr w:type="spellEnd"/>
+    </w:p>
+    <w:p>
       <w:r>
         <w:pict w14:anchorId="3028F6A8">
-          <v:rect id="_x0000_i1095" style="width:0;height:1.5pt" o:hralign="center" o:hrstd="t" o:hr="t" fillcolor="#a0a0a0" stroked="f"/>
+          <v:rect id="_x0000_i1030" style="width:0;height:1.5pt" o:hralign="center" o:hrstd="t" o:hr="t" fillcolor="#a0a0a0" stroked="f"/>
         </w:pict>
       </w:r>
     </w:p>
@@ -4459,7 +5115,14 @@
           <w:b/>
           <w:bCs/>
         </w:rPr>
-        <w:t xml:space="preserve">69. top / </w:t>
+        <w:sym w:font="Wingdings" w:char="F0E0"/>
+      </w:r>
+      <w:r>
+        <w:rPr>
+          <w:b/>
+          <w:bCs/>
+        </w:rPr>
+        <w:t xml:space="preserve"> top / </w:t>
       </w:r>
       <w:proofErr w:type="spellStart"/>
       <w:r>
@@ -4479,7 +5142,7 @@
     <w:p>
       <w:r>
         <w:pict w14:anchorId="2E8B5729">
-          <v:rect id="_x0000_i1096" style="width:0;height:1.5pt" o:hralign="center" o:hrstd="t" o:hr="t" fillcolor="#a0a0a0" stroked="f"/>
+          <v:rect id="_x0000_i1031" style="width:0;height:1.5pt" o:hralign="center" o:hrstd="t" o:hr="t" fillcolor="#a0a0a0" stroked="f"/>
         </w:pict>
       </w:r>
     </w:p>
@@ -4489,18 +5152,48 @@
           <w:b/>
           <w:bCs/>
         </w:rPr>
-        <w:t>70. kill -9 PID</w:t>
-      </w:r>
-    </w:p>
-    <w:p>
-      <w:r>
-        <w:t>→ Forcefully kills a process.</w:t>
-      </w:r>
-    </w:p>
-    <w:p>
-      <w:r>
+        <w:sym w:font="Wingdings" w:char="F0E0"/>
+      </w:r>
+      <w:r>
+        <w:rPr>
+          <w:b/>
+          <w:bCs/>
+        </w:rPr>
+        <w:t xml:space="preserve"> kill -9 P</w:t>
+      </w:r>
+      <w:r>
+        <w:rPr>
+          <w:b/>
+          <w:bCs/>
+        </w:rPr>
+        <w:t>rocess-</w:t>
+      </w:r>
+      <w:r>
+        <w:rPr>
+          <w:b/>
+          <w:bCs/>
+        </w:rPr>
+        <w:t>ID</w:t>
+      </w:r>
+    </w:p>
+    <w:p>
+      <w:r>
+        <w:t xml:space="preserve">-&gt; </w:t>
+      </w:r>
+      <w:r>
+        <w:t>Forcefully kills a process.</w:t>
+      </w:r>
+    </w:p>
+    <w:p>
+      <w:r>
+        <w:t>-&gt; Process represents running applications.</w:t>
+      </w:r>
+    </w:p>
+    <w:p>
+      <w:r>
+        <w:lastRenderedPageBreak/>
         <w:pict w14:anchorId="329B885A">
-          <v:rect id="_x0000_i1097" style="width:0;height:1.5pt" o:hralign="center" o:hrstd="t" o:hr="t" fillcolor="#a0a0a0" stroked="f"/>
+          <v:rect id="_x0000_i1032" style="width:0;height:1.5pt" o:hralign="center" o:hrstd="t" o:hr="t" fillcolor="#a0a0a0" stroked="f"/>
         </w:pict>
       </w:r>
     </w:p>
@@ -4528,12 +5221,58 @@
       </w:r>
     </w:p>
     <w:p>
-      <w:r>
-        <w:rPr>
-          <w:b/>
-          <w:bCs/>
-        </w:rPr>
-        <w:t xml:space="preserve">71. </w:t>
+      <w:pPr>
+        <w:rPr>
+          <w:b/>
+          <w:bCs/>
+        </w:rPr>
+      </w:pPr>
+      <w:r>
+        <w:t xml:space="preserve">If the commands are not install </w:t>
+      </w:r>
+      <w:proofErr w:type="gramStart"/>
+      <w:r>
+        <w:t>using :</w:t>
+      </w:r>
+      <w:proofErr w:type="gramEnd"/>
+      <w:r>
+        <w:rPr>
+          <w:b/>
+          <w:bCs/>
+        </w:rPr>
+        <w:t xml:space="preserve"> </w:t>
+      </w:r>
+      <w:proofErr w:type="spellStart"/>
+      <w:r>
+        <w:rPr>
+          <w:b/>
+          <w:bCs/>
+        </w:rPr>
+        <w:t>sudo</w:t>
+      </w:r>
+      <w:proofErr w:type="spellEnd"/>
+      <w:r>
+        <w:rPr>
+          <w:b/>
+          <w:bCs/>
+        </w:rPr>
+        <w:t xml:space="preserve"> apt install net-tools</w:t>
+      </w:r>
+    </w:p>
+    <w:p>
+      <w:r>
+        <w:rPr>
+          <w:b/>
+          <w:bCs/>
+        </w:rPr>
+        <w:sym w:font="Wingdings" w:char="F0E0"/>
+      </w:r>
+      <w:r>
+        <w:rPr>
+          <w:b/>
+          <w:bCs/>
+        </w:rPr>
+        <w:t xml:space="preserve"> </w:t>
       </w:r>
       <w:proofErr w:type="spellStart"/>
       <w:r>
@@ -4576,7 +5315,7 @@
     <w:p>
       <w:r>
         <w:pict w14:anchorId="13CAB0FA">
-          <v:rect id="_x0000_i1098" style="width:0;height:1.5pt" o:hralign="center" o:hrstd="t" o:hr="t" fillcolor="#a0a0a0" stroked="f"/>
+          <v:rect id="_x0000_i1033" style="width:0;height:1.5pt" o:hralign="center" o:hrstd="t" o:hr="t" fillcolor="#a0a0a0" stroked="f"/>
         </w:pict>
       </w:r>
     </w:p>
@@ -4586,19 +5325,519 @@
           <w:b/>
           <w:bCs/>
         </w:rPr>
-        <w:t>72. ping domain</w:t>
-      </w:r>
-    </w:p>
-    <w:p>
-      <w:r>
+        <w:sym w:font="Wingdings" w:char="F0E0"/>
+      </w:r>
+      <w:r>
+        <w:rPr>
+          <w:b/>
+          <w:bCs/>
+        </w:rPr>
+        <w:t>ping domain</w:t>
+      </w:r>
+    </w:p>
+    <w:p>
+      <w:r>
+        <w:t>→ Checks connectivity.</w:t>
+      </w:r>
+    </w:p>
+    <w:p>
+      <w:r>
+        <w:pict w14:anchorId="61F416D9">
+          <v:rect id="_x0000_i1034" style="width:0;height:1.5pt" o:hralign="center" o:hrstd="t" o:hr="t" fillcolor="#a0a0a0" stroked="f"/>
+        </w:pict>
+      </w:r>
+    </w:p>
+    <w:p>
+      <w:r>
+        <w:rPr>
+          <w:b/>
+          <w:bCs/>
+        </w:rPr>
+        <w:sym w:font="Wingdings" w:char="F0E0"/>
+      </w:r>
+      <w:r>
+        <w:rPr>
+          <w:b/>
+          <w:bCs/>
+        </w:rPr>
+        <w:t xml:space="preserve"> </w:t>
+      </w:r>
+      <w:proofErr w:type="spellStart"/>
+      <w:r>
+        <w:rPr>
+          <w:b/>
+          <w:bCs/>
+        </w:rPr>
+        <w:t>wget</w:t>
+      </w:r>
+      <w:proofErr w:type="spellEnd"/>
+      <w:r>
+        <w:rPr>
+          <w:b/>
+          <w:bCs/>
+        </w:rPr>
+        <w:t xml:space="preserve"> </w:t>
+      </w:r>
+      <w:proofErr w:type="spellStart"/>
+      <w:r>
+        <w:rPr>
+          <w:b/>
+          <w:bCs/>
+        </w:rPr>
+        <w:t>url</w:t>
+      </w:r>
+      <w:proofErr w:type="spellEnd"/>
+    </w:p>
+    <w:p>
+      <w:r>
+        <w:t>→ Downloads files from URL.</w:t>
+      </w:r>
+    </w:p>
+    <w:p>
+      <w:r>
+        <w:pict w14:anchorId="6C1D6D3A">
+          <v:rect id="_x0000_i1035" style="width:0;height:1.5pt" o:hralign="center" o:hrstd="t" o:hr="t" fillcolor="#a0a0a0" stroked="f"/>
+        </w:pict>
+      </w:r>
+    </w:p>
+    <w:p>
+      <w:r>
+        <w:rPr>
+          <w:b/>
+          <w:bCs/>
+        </w:rPr>
+        <w:sym w:font="Wingdings" w:char="F0E0"/>
+      </w:r>
+      <w:r>
+        <w:rPr>
+          <w:b/>
+          <w:bCs/>
+        </w:rPr>
+        <w:t xml:space="preserve"> curl </w:t>
+      </w:r>
+      <w:proofErr w:type="spellStart"/>
+      <w:r>
+        <w:rPr>
+          <w:b/>
+          <w:bCs/>
+        </w:rPr>
+        <w:t>url</w:t>
+      </w:r>
+      <w:proofErr w:type="spellEnd"/>
+    </w:p>
+    <w:p>
+      <w:r>
+        <w:t>→ Sends request to URL.</w:t>
+      </w:r>
+    </w:p>
+    <w:p>
+      <w:r>
+        <w:pict w14:anchorId="3FF44793">
+          <v:rect id="_x0000_i1036" style="width:0;height:1.5pt" o:hralign="center" o:hrstd="t" o:hr="t" fillcolor="#a0a0a0" stroked="f"/>
+        </w:pict>
+      </w:r>
+    </w:p>
+    <w:p>
+      <w:pPr>
+        <w:rPr>
+          <w:b/>
+          <w:bCs/>
+          <w:sz w:val="28"/>
+          <w:szCs w:val="28"/>
+          <w:u w:val="single"/>
+        </w:rPr>
+      </w:pPr>
+      <w:r>
+        <w:rPr>
+          <w:rFonts w:ascii="Segoe UI Emoji" w:hAnsi="Segoe UI Emoji" w:cs="Segoe UI Emoji"/>
+          <w:b/>
+          <w:bCs/>
+          <w:sz w:val="28"/>
+          <w:szCs w:val="28"/>
+          <w:u w:val="single"/>
+        </w:rPr>
+        <w:t>📊</w:t>
+      </w:r>
+      <w:r>
+        <w:rPr>
+          <w:b/>
+          <w:bCs/>
+          <w:sz w:val="28"/>
+          <w:szCs w:val="28"/>
+          <w:u w:val="single"/>
+        </w:rPr>
+        <w:t xml:space="preserve"> MEMORY &amp; LOG COMMANDS</w:t>
+      </w:r>
+    </w:p>
+    <w:p>
+      <w:r>
+        <w:rPr>
+          <w:b/>
+          <w:bCs/>
+        </w:rPr>
+        <w:sym w:font="Wingdings" w:char="F0E0"/>
+      </w:r>
+      <w:r>
+        <w:rPr>
+          <w:b/>
+          <w:bCs/>
+        </w:rPr>
+        <w:t xml:space="preserve"> free</w:t>
+      </w:r>
+    </w:p>
+    <w:p>
+      <w:r>
+        <w:t>→ Displays memory usage.</w:t>
+      </w:r>
+    </w:p>
+    <w:p>
+      <w:r>
+        <w:t>Ex:</w:t>
+      </w:r>
+    </w:p>
+    <w:p>
+      <w:proofErr w:type="spellStart"/>
+      <w:r>
+        <w:t>gyana@</w:t>
+      </w:r>
+      <w:proofErr w:type="gramStart"/>
+      <w:r>
+        <w:t>ubuntu</w:t>
+      </w:r>
+      <w:proofErr w:type="spellEnd"/>
+      <w:r>
+        <w:t>:~</w:t>
+      </w:r>
+      <w:proofErr w:type="gramEnd"/>
+      <w:r>
+        <w:t>$</w:t>
+      </w:r>
+      <w:r>
+        <w:rPr>
+          <w:b/>
+          <w:bCs/>
+        </w:rPr>
+        <w:t xml:space="preserve"> free</w:t>
+      </w:r>
+    </w:p>
+    <w:p>
+      <w:r>
+        <w:t xml:space="preserve">               total        used        free      </w:t>
+      </w:r>
+      <w:proofErr w:type="gramStart"/>
+      <w:r>
+        <w:t>shared  buff</w:t>
+      </w:r>
+      <w:proofErr w:type="gramEnd"/>
+      <w:r>
+        <w:t>/cache   available</w:t>
+      </w:r>
+    </w:p>
+    <w:p>
+      <w:r>
+        <w:t>Mem:         2990500      215516     1667260        1124     1107724     2573428</w:t>
+      </w:r>
+    </w:p>
+    <w:p>
+      <w:r>
+        <w:t>Swap:        2990076           0     2990076</w:t>
+      </w:r>
+    </w:p>
+    <w:p>
+      <w:r>
+        <w:pict w14:anchorId="196AB5D6">
+          <v:rect id="_x0000_i1037" style="width:0;height:1.5pt" o:hralign="center" o:hrstd="t" o:hr="t" fillcolor="#a0a0a0" stroked="f"/>
+        </w:pict>
+      </w:r>
+    </w:p>
+    <w:p>
+      <w:r>
+        <w:rPr>
+          <w:b/>
+          <w:bCs/>
+        </w:rPr>
+        <w:sym w:font="Wingdings" w:char="F0E0"/>
+      </w:r>
+      <w:r>
+        <w:rPr>
+          <w:b/>
+          <w:bCs/>
+        </w:rPr>
+        <w:t xml:space="preserve"> </w:t>
+      </w:r>
+      <w:proofErr w:type="spellStart"/>
+      <w:r>
+        <w:rPr>
+          <w:b/>
+          <w:bCs/>
+        </w:rPr>
+        <w:t>lastlog</w:t>
+      </w:r>
+      <w:proofErr w:type="spellEnd"/>
+    </w:p>
+    <w:p>
+      <w:r>
+        <w:t>→ Displays user login details.</w:t>
+      </w:r>
+    </w:p>
+    <w:p/>
+    <w:p>
+      <w:r>
+        <w:pict w14:anchorId="2DCE87A5">
+          <v:rect id="_x0000_i1038" style="width:0;height:1.5pt" o:hralign="center" o:hrstd="t" o:hr="t" fillcolor="#a0a0a0" stroked="f"/>
+        </w:pict>
+      </w:r>
+    </w:p>
+    <w:p>
+      <w:r>
+        <w:rPr>
+          <w:b/>
+          <w:bCs/>
+        </w:rPr>
         <w:lastRenderedPageBreak/>
-        <w:t>→ Checks connectivity.</w:t>
-      </w:r>
-    </w:p>
-    <w:p>
-      <w:r>
-        <w:pict w14:anchorId="61F416D9">
-          <v:rect id="_x0000_i1099" style="width:0;height:1.5pt" o:hralign="center" o:hrstd="t" o:hr="t" fillcolor="#a0a0a0" stroked="f"/>
+        <w:sym w:font="Wingdings" w:char="F0E0"/>
+      </w:r>
+      <w:r>
+        <w:rPr>
+          <w:b/>
+          <w:bCs/>
+        </w:rPr>
+        <w:t xml:space="preserve"> last</w:t>
+      </w:r>
+    </w:p>
+    <w:p>
+      <w:r>
+        <w:t>→ Displays login history.</w:t>
+      </w:r>
+    </w:p>
+    <w:p>
+      <w:pPr>
+        <w:pStyle w:val="ListParagraph"/>
+        <w:numPr>
+          <w:ilvl w:val="0"/>
+          <w:numId w:val="54"/>
+        </w:numPr>
+        <w:rPr>
+          <w:b/>
+          <w:bCs/>
+        </w:rPr>
+      </w:pPr>
+      <w:r>
+        <w:rPr>
+          <w:b/>
+          <w:bCs/>
+        </w:rPr>
+        <w:t>l</w:t>
+      </w:r>
+      <w:r>
+        <w:rPr>
+          <w:b/>
+          <w:bCs/>
+        </w:rPr>
+        <w:t>ast</w:t>
+      </w:r>
+      <w:r>
+        <w:rPr>
+          <w:b/>
+          <w:bCs/>
+        </w:rPr>
+        <w:t xml:space="preserve"> username:  </w:t>
+      </w:r>
+      <w:r>
+        <w:t>Display user login details</w:t>
+      </w:r>
+      <w:r>
+        <w:rPr>
+          <w:b/>
+          <w:bCs/>
+        </w:rPr>
+        <w:t xml:space="preserve">  </w:t>
+      </w:r>
+    </w:p>
+    <w:p>
+      <w:pPr>
+        <w:pStyle w:val="ListParagraph"/>
+        <w:numPr>
+          <w:ilvl w:val="0"/>
+          <w:numId w:val="54"/>
+        </w:numPr>
+        <w:rPr>
+          <w:b/>
+          <w:bCs/>
+        </w:rPr>
+      </w:pPr>
+      <w:r>
+        <w:rPr>
+          <w:b/>
+          <w:bCs/>
+        </w:rPr>
+        <w:t>last -</w:t>
+      </w:r>
+      <w:proofErr w:type="gramStart"/>
+      <w:r>
+        <w:rPr>
+          <w:b/>
+          <w:bCs/>
+        </w:rPr>
+        <w:t>n :</w:t>
+      </w:r>
+      <w:proofErr w:type="gramEnd"/>
+      <w:r>
+        <w:rPr>
+          <w:b/>
+          <w:bCs/>
+        </w:rPr>
+        <w:t xml:space="preserve"> </w:t>
+      </w:r>
+      <w:r>
+        <w:t>Display the last n number of logins (we can change the number)</w:t>
+      </w:r>
+    </w:p>
+    <w:p>
+      <w:pPr>
+        <w:pStyle w:val="ListParagraph"/>
+      </w:pPr>
+      <w:r>
+        <w:rPr>
+          <w:b/>
+          <w:bCs/>
+        </w:rPr>
+        <w:t xml:space="preserve">ex: </w:t>
+      </w:r>
+      <w:proofErr w:type="spellStart"/>
+      <w:r>
+        <w:t>gyana@</w:t>
+      </w:r>
+      <w:proofErr w:type="gramStart"/>
+      <w:r>
+        <w:t>ubuntu</w:t>
+      </w:r>
+      <w:proofErr w:type="spellEnd"/>
+      <w:r>
+        <w:t>:~</w:t>
+      </w:r>
+      <w:proofErr w:type="gramEnd"/>
+      <w:r>
+        <w:t>$ last -4</w:t>
+      </w:r>
+    </w:p>
+    <w:p>
+      <w:pPr>
+        <w:pStyle w:val="ListParagraph"/>
+      </w:pPr>
+      <w:proofErr w:type="spellStart"/>
+      <w:r>
+        <w:t>gyana</w:t>
+      </w:r>
+      <w:proofErr w:type="spellEnd"/>
+      <w:r>
+        <w:t xml:space="preserve">    pts/0        10.0.2.2         Thu </w:t>
+      </w:r>
+      <w:proofErr w:type="gramStart"/>
+      <w:r>
+        <w:t>Feb  5</w:t>
+      </w:r>
+      <w:proofErr w:type="gramEnd"/>
+      <w:r>
+        <w:t xml:space="preserve"> 01:32    gone - no logout</w:t>
+      </w:r>
+    </w:p>
+    <w:p>
+      <w:pPr>
+        <w:pStyle w:val="ListParagraph"/>
+      </w:pPr>
+      <w:proofErr w:type="spellStart"/>
+      <w:r>
+        <w:t>gyana</w:t>
+      </w:r>
+      <w:proofErr w:type="spellEnd"/>
+      <w:r>
+        <w:t xml:space="preserve">    tty1                          Thu </w:t>
+      </w:r>
+      <w:proofErr w:type="gramStart"/>
+      <w:r>
+        <w:t>Feb  5</w:t>
+      </w:r>
+      <w:proofErr w:type="gramEnd"/>
+      <w:r>
+        <w:t xml:space="preserve"> 01:32    gone - no logout</w:t>
+      </w:r>
+    </w:p>
+    <w:p>
+      <w:pPr>
+        <w:pStyle w:val="ListParagraph"/>
+      </w:pPr>
+      <w:r>
+        <w:t xml:space="preserve">reboot   system </w:t>
+      </w:r>
+      <w:proofErr w:type="gramStart"/>
+      <w:r>
+        <w:t>boot  5.15.0</w:t>
+      </w:r>
+      <w:proofErr w:type="gramEnd"/>
+      <w:r>
+        <w:t xml:space="preserve">-164-gener Thu </w:t>
+      </w:r>
+      <w:proofErr w:type="gramStart"/>
+      <w:r>
+        <w:t>Feb  5</w:t>
+      </w:r>
+      <w:proofErr w:type="gramEnd"/>
+      <w:r>
+        <w:t xml:space="preserve"> 01:31   still running</w:t>
+      </w:r>
+    </w:p>
+    <w:p>
+      <w:pPr>
+        <w:pStyle w:val="ListParagraph"/>
+      </w:pPr>
+      <w:proofErr w:type="spellStart"/>
+      <w:r>
+        <w:t>gyana</w:t>
+      </w:r>
+      <w:proofErr w:type="spellEnd"/>
+      <w:r>
+        <w:t xml:space="preserve">    pts/0        10.0.2.2         Wed </w:t>
+      </w:r>
+      <w:proofErr w:type="gramStart"/>
+      <w:r>
+        <w:t>Feb  4</w:t>
+      </w:r>
+      <w:proofErr w:type="gramEnd"/>
+      <w:r>
+        <w:t xml:space="preserve"> 06:07 - 17:</w:t>
+      </w:r>
+      <w:proofErr w:type="gramStart"/>
+      <w:r>
+        <w:t>22  (</w:t>
+      </w:r>
+      <w:proofErr w:type="gramEnd"/>
+      <w:r>
+        <w:t>11:14)</w:t>
+      </w:r>
+    </w:p>
+    <w:p>
+      <w:pPr>
+        <w:pStyle w:val="ListParagraph"/>
+      </w:pPr>
+    </w:p>
+    <w:p>
+      <w:pPr>
+        <w:pStyle w:val="ListParagraph"/>
+      </w:pPr>
+      <w:proofErr w:type="spellStart"/>
+      <w:r>
+        <w:t>wtmp</w:t>
+      </w:r>
+      <w:proofErr w:type="spellEnd"/>
+      <w:r>
+        <w:t xml:space="preserve"> begins Wed Jan 28 16:09:58 2026</w:t>
+      </w:r>
+    </w:p>
+    <w:p>
+      <w:r>
+        <w:pict w14:anchorId="6736818E">
+          <v:rect id="_x0000_i1039" style="width:0;height:1.5pt" o:hralign="center" o:hrstd="t" o:hr="t" fillcolor="#a0a0a0" stroked="f"/>
         </w:pict>
       </w:r>
     </w:p>
@@ -4608,178 +5847,14 @@
           <w:b/>
           <w:bCs/>
         </w:rPr>
-        <w:t xml:space="preserve">73. </w:t>
-      </w:r>
-      <w:proofErr w:type="spellStart"/>
-      <w:r>
-        <w:rPr>
-          <w:b/>
-          <w:bCs/>
-        </w:rPr>
-        <w:t>wget</w:t>
-      </w:r>
-      <w:proofErr w:type="spellEnd"/>
-      <w:r>
-        <w:rPr>
-          <w:b/>
-          <w:bCs/>
-        </w:rPr>
-        <w:t xml:space="preserve"> </w:t>
-      </w:r>
-      <w:proofErr w:type="spellStart"/>
-      <w:r>
-        <w:rPr>
-          <w:b/>
-          <w:bCs/>
-        </w:rPr>
-        <w:t>url</w:t>
-      </w:r>
-      <w:proofErr w:type="spellEnd"/>
-    </w:p>
-    <w:p>
-      <w:r>
-        <w:t>→ Downloads files from URL.</w:t>
-      </w:r>
-    </w:p>
-    <w:p>
-      <w:r>
-        <w:pict w14:anchorId="6C1D6D3A">
-          <v:rect id="_x0000_i1100" style="width:0;height:1.5pt" o:hralign="center" o:hrstd="t" o:hr="t" fillcolor="#a0a0a0" stroked="f"/>
-        </w:pict>
-      </w:r>
-    </w:p>
-    <w:p>
-      <w:r>
-        <w:rPr>
-          <w:b/>
-          <w:bCs/>
-        </w:rPr>
-        <w:t xml:space="preserve">74. curl </w:t>
-      </w:r>
-      <w:proofErr w:type="spellStart"/>
-      <w:r>
-        <w:rPr>
-          <w:b/>
-          <w:bCs/>
-        </w:rPr>
-        <w:t>url</w:t>
-      </w:r>
-      <w:proofErr w:type="spellEnd"/>
-    </w:p>
-    <w:p>
-      <w:r>
-        <w:t>→ Sends request to URL.</w:t>
-      </w:r>
-    </w:p>
-    <w:p>
-      <w:r>
-        <w:pict w14:anchorId="3FF44793">
-          <v:rect id="_x0000_i1101" style="width:0;height:1.5pt" o:hralign="center" o:hrstd="t" o:hr="t" fillcolor="#a0a0a0" stroked="f"/>
-        </w:pict>
-      </w:r>
-    </w:p>
-    <w:p>
-      <w:pPr>
-        <w:rPr>
-          <w:b/>
-          <w:bCs/>
-        </w:rPr>
-      </w:pPr>
-      <w:r>
-        <w:rPr>
-          <w:rFonts w:ascii="Segoe UI Emoji" w:hAnsi="Segoe UI Emoji" w:cs="Segoe UI Emoji"/>
-          <w:b/>
-          <w:bCs/>
-        </w:rPr>
-        <w:t>📊</w:t>
-      </w:r>
-      <w:r>
-        <w:rPr>
-          <w:b/>
-          <w:bCs/>
-        </w:rPr>
-        <w:t xml:space="preserve"> MEMORY &amp; LOG COMMANDS</w:t>
-      </w:r>
-    </w:p>
-    <w:p>
-      <w:r>
-        <w:rPr>
-          <w:b/>
-          <w:bCs/>
-        </w:rPr>
-        <w:t>75. free</w:t>
-      </w:r>
-    </w:p>
-    <w:p>
-      <w:r>
-        <w:t>→ Displays memory usage.</w:t>
-      </w:r>
-    </w:p>
-    <w:p>
-      <w:r>
-        <w:pict w14:anchorId="196AB5D6">
-          <v:rect id="_x0000_i1102" style="width:0;height:1.5pt" o:hralign="center" o:hrstd="t" o:hr="t" fillcolor="#a0a0a0" stroked="f"/>
-        </w:pict>
-      </w:r>
-    </w:p>
-    <w:p>
-      <w:r>
-        <w:rPr>
-          <w:b/>
-          <w:bCs/>
-        </w:rPr>
-        <w:t xml:space="preserve">76. </w:t>
-      </w:r>
-      <w:proofErr w:type="spellStart"/>
-      <w:r>
-        <w:rPr>
-          <w:b/>
-          <w:bCs/>
-        </w:rPr>
-        <w:t>lastlog</w:t>
-      </w:r>
-      <w:proofErr w:type="spellEnd"/>
-    </w:p>
-    <w:p>
-      <w:r>
-        <w:t>→ Displays user login details.</w:t>
-      </w:r>
-    </w:p>
-    <w:p>
-      <w:r>
-        <w:pict w14:anchorId="2DCE87A5">
-          <v:rect id="_x0000_i1103" style="width:0;height:1.5pt" o:hralign="center" o:hrstd="t" o:hr="t" fillcolor="#a0a0a0" stroked="f"/>
-        </w:pict>
-      </w:r>
-    </w:p>
-    <w:p>
-      <w:r>
-        <w:rPr>
-          <w:b/>
-          <w:bCs/>
-        </w:rPr>
-        <w:t>77. last</w:t>
-      </w:r>
-    </w:p>
-    <w:p>
-      <w:r>
-        <w:t>→ Displays login history.</w:t>
-      </w:r>
-    </w:p>
-    <w:p>
-      <w:r>
-        <w:pict w14:anchorId="6736818E">
-          <v:rect id="_x0000_i1104" style="width:0;height:1.5pt" o:hralign="center" o:hrstd="t" o:hr="t" fillcolor="#a0a0a0" stroked="f"/>
-        </w:pict>
-      </w:r>
-    </w:p>
-    <w:p>
-      <w:r>
-        <w:rPr>
-          <w:b/>
-          <w:bCs/>
-        </w:rPr>
-        <w:t>78. man command</w:t>
+        <w:sym w:font="Wingdings" w:char="F0E0"/>
+      </w:r>
+      <w:r>
+        <w:rPr>
+          <w:b/>
+          <w:bCs/>
+        </w:rPr>
+        <w:t xml:space="preserve"> man command</w:t>
       </w:r>
     </w:p>
     <w:p>
@@ -4788,20 +5863,82 @@
       </w:r>
     </w:p>
     <w:p>
-      <w:r>
-        <w:pict w14:anchorId="311522C4">
-          <v:rect id="_x0000_i1105" style="width:0;height:1.5pt" o:hralign="center" o:hrstd="t" o:hr="t" fillcolor="#a0a0a0" stroked="f"/>
-        </w:pict>
-      </w:r>
-    </w:p>
-    <w:p>
-      <w:r>
-        <w:pict w14:anchorId="12E38E8D">
-          <v:rect id="_x0000_i1106" style="width:0;height:1.5pt" o:hralign="center" o:hrstd="t" o:hr="t" fillcolor="#a0a0a0" stroked="f"/>
-        </w:pict>
-      </w:r>
-    </w:p>
-    <w:p/>
+      <w:pPr>
+        <w:rPr>
+          <w:b/>
+          <w:bCs/>
+        </w:rPr>
+      </w:pPr>
+      <w:r>
+        <w:sym w:font="Wingdings" w:char="F0E0"/>
+      </w:r>
+      <w:proofErr w:type="spellStart"/>
+      <w:r>
+        <w:rPr>
+          <w:b/>
+          <w:bCs/>
+        </w:rPr>
+        <w:t>uname</w:t>
+      </w:r>
+      <w:proofErr w:type="spellEnd"/>
+      <w:r>
+        <w:rPr>
+          <w:b/>
+          <w:bCs/>
+        </w:rPr>
+        <w:t xml:space="preserve"> -r</w:t>
+      </w:r>
+    </w:p>
+    <w:p>
+      <w:r>
+        <w:t>Display the kernel version</w:t>
+      </w:r>
+    </w:p>
+    <w:p>
+      <w:r>
+        <w:t>Ex:</w:t>
+      </w:r>
+    </w:p>
+    <w:p>
+      <w:proofErr w:type="spellStart"/>
+      <w:r>
+        <w:t>gyana@</w:t>
+      </w:r>
+      <w:proofErr w:type="gramStart"/>
+      <w:r>
+        <w:t>ubuntu</w:t>
+      </w:r>
+      <w:proofErr w:type="spellEnd"/>
+      <w:r>
+        <w:t>:~</w:t>
+      </w:r>
+      <w:proofErr w:type="gramEnd"/>
+      <w:r>
+        <w:t xml:space="preserve">$ </w:t>
+      </w:r>
+      <w:proofErr w:type="spellStart"/>
+      <w:r>
+        <w:t>uname</w:t>
+      </w:r>
+      <w:proofErr w:type="spellEnd"/>
+      <w:r>
+        <w:t xml:space="preserve"> -r</w:t>
+      </w:r>
+    </w:p>
+    <w:p>
+      <w:r>
+        <w:t>5.15.0-164-generic</w:t>
+      </w:r>
+    </w:p>
+    <w:p>
+      <w:pPr>
+        <w:pStyle w:val="ListParagraph"/>
+        <w:numPr>
+          <w:ilvl w:val="0"/>
+          <w:numId w:val="58"/>
+        </w:numPr>
+      </w:pPr>
+    </w:p>
     <w:sectPr>
       <w:pgSz w:w="11906" w:h="16838"/>
       <w:pgMar w:top="1440" w:right="1440" w:bottom="1440" w:left="1440" w:header="708" w:footer="708" w:gutter="0"/>
@@ -4824,6 +5961,16 @@
       <v:rect id="_x0000_i1026" style="width:0;height:1.5pt" o:hralign="center" o:bullet="t" o:hrstd="t" o:hr="t" fillcolor="#a0a0a0" stroked="f"/>
     </w:pict>
   </w:numPicBullet>
+  <w:numPicBullet w:numPicBulletId="2">
+    <w:pict>
+      <v:rect id="_x0000_i1027" style="width:0;height:1.5pt" o:hralign="center" o:bullet="t" o:hrstd="t" o:hr="t" fillcolor="#a0a0a0" stroked="f"/>
+    </w:pict>
+  </w:numPicBullet>
+  <w:numPicBullet w:numPicBulletId="3">
+    <w:pict>
+      <v:rect id="_x0000_i1028" style="width:0;height:1.5pt" o:hralign="center" o:bullet="t" o:hrstd="t" o:hr="t" fillcolor="#a0a0a0" stroked="f"/>
+    </w:pict>
+  </w:numPicBullet>
   <w:abstractNum w:abstractNumId="0" w15:restartNumberingAfterBreak="0">
     <w:nsid w:val="038E03EB"/>
     <w:multiLevelType w:val="multilevel"/>
@@ -5123,6 +6270,119 @@
     </w:lvl>
   </w:abstractNum>
   <w:abstractNum w:abstractNumId="2" w15:restartNumberingAfterBreak="0">
+    <w:nsid w:val="06C843C6"/>
+    <w:multiLevelType w:val="hybridMultilevel"/>
+    <w:tmpl w:val="72208F9E"/>
+    <w:lvl w:ilvl="0" w:tplc="A4248504">
+      <w:start w:val="1"/>
+      <w:numFmt w:val="bullet"/>
+      <w:lvlText w:val=""/>
+      <w:lvlJc w:val="left"/>
+      <w:pPr>
+        <w:ind w:left="720" w:hanging="360"/>
+      </w:pPr>
+      <w:rPr>
+        <w:rFonts w:ascii="Symbol" w:hAnsi="Symbol" w:hint="default"/>
+      </w:rPr>
+    </w:lvl>
+    <w:lvl w:ilvl="1" w:tplc="40090003" w:tentative="1">
+      <w:start w:val="1"/>
+      <w:numFmt w:val="bullet"/>
+      <w:lvlText w:val="o"/>
+      <w:lvlJc w:val="left"/>
+      <w:pPr>
+        <w:ind w:left="1440" w:hanging="360"/>
+      </w:pPr>
+      <w:rPr>
+        <w:rFonts w:ascii="Courier New" w:hAnsi="Courier New" w:cs="Courier New" w:hint="default"/>
+      </w:rPr>
+    </w:lvl>
+    <w:lvl w:ilvl="2" w:tplc="40090005" w:tentative="1">
+      <w:start w:val="1"/>
+      <w:numFmt w:val="bullet"/>
+      <w:lvlText w:val=""/>
+      <w:lvlJc w:val="left"/>
+      <w:pPr>
+        <w:ind w:left="2160" w:hanging="360"/>
+      </w:pPr>
+      <w:rPr>
+        <w:rFonts w:ascii="Wingdings" w:hAnsi="Wingdings" w:hint="default"/>
+      </w:rPr>
+    </w:lvl>
+    <w:lvl w:ilvl="3" w:tplc="40090001" w:tentative="1">
+      <w:start w:val="1"/>
+      <w:numFmt w:val="bullet"/>
+      <w:lvlText w:val=""/>
+      <w:lvlJc w:val="left"/>
+      <w:pPr>
+        <w:ind w:left="2880" w:hanging="360"/>
+      </w:pPr>
+      <w:rPr>
+        <w:rFonts w:ascii="Symbol" w:hAnsi="Symbol" w:hint="default"/>
+      </w:rPr>
+    </w:lvl>
+    <w:lvl w:ilvl="4" w:tplc="40090003" w:tentative="1">
+      <w:start w:val="1"/>
+      <w:numFmt w:val="bullet"/>
+      <w:lvlText w:val="o"/>
+      <w:lvlJc w:val="left"/>
+      <w:pPr>
+        <w:ind w:left="3600" w:hanging="360"/>
+      </w:pPr>
+      <w:rPr>
+        <w:rFonts w:ascii="Courier New" w:hAnsi="Courier New" w:cs="Courier New" w:hint="default"/>
+      </w:rPr>
+    </w:lvl>
+    <w:lvl w:ilvl="5" w:tplc="40090005" w:tentative="1">
+      <w:start w:val="1"/>
+      <w:numFmt w:val="bullet"/>
+      <w:lvlText w:val=""/>
+      <w:lvlJc w:val="left"/>
+      <w:pPr>
+        <w:ind w:left="4320" w:hanging="360"/>
+      </w:pPr>
+      <w:rPr>
+        <w:rFonts w:ascii="Wingdings" w:hAnsi="Wingdings" w:hint="default"/>
+      </w:rPr>
+    </w:lvl>
+    <w:lvl w:ilvl="6" w:tplc="40090001" w:tentative="1">
+      <w:start w:val="1"/>
+      <w:numFmt w:val="bullet"/>
+      <w:lvlText w:val=""/>
+      <w:lvlJc w:val="left"/>
+      <w:pPr>
+        <w:ind w:left="5040" w:hanging="360"/>
+      </w:pPr>
+      <w:rPr>
+        <w:rFonts w:ascii="Symbol" w:hAnsi="Symbol" w:hint="default"/>
+      </w:rPr>
+    </w:lvl>
+    <w:lvl w:ilvl="7" w:tplc="40090003" w:tentative="1">
+      <w:start w:val="1"/>
+      <w:numFmt w:val="bullet"/>
+      <w:lvlText w:val="o"/>
+      <w:lvlJc w:val="left"/>
+      <w:pPr>
+        <w:ind w:left="5760" w:hanging="360"/>
+      </w:pPr>
+      <w:rPr>
+        <w:rFonts w:ascii="Courier New" w:hAnsi="Courier New" w:cs="Courier New" w:hint="default"/>
+      </w:rPr>
+    </w:lvl>
+    <w:lvl w:ilvl="8" w:tplc="40090005" w:tentative="1">
+      <w:start w:val="1"/>
+      <w:numFmt w:val="bullet"/>
+      <w:lvlText w:val=""/>
+      <w:lvlJc w:val="left"/>
+      <w:pPr>
+        <w:ind w:left="6480" w:hanging="360"/>
+      </w:pPr>
+      <w:rPr>
+        <w:rFonts w:ascii="Wingdings" w:hAnsi="Wingdings" w:hint="default"/>
+      </w:rPr>
+    </w:lvl>
+  </w:abstractNum>
+  <w:abstractNum w:abstractNumId="3" w15:restartNumberingAfterBreak="0">
     <w:nsid w:val="0C0C59DC"/>
     <w:multiLevelType w:val="multilevel"/>
     <w:tmpl w:val="0B147688"/>
@@ -5271,7 +6531,7 @@
       </w:rPr>
     </w:lvl>
   </w:abstractNum>
-  <w:abstractNum w:abstractNumId="3" w15:restartNumberingAfterBreak="0">
+  <w:abstractNum w:abstractNumId="4" w15:restartNumberingAfterBreak="0">
     <w:nsid w:val="10997C9D"/>
     <w:multiLevelType w:val="multilevel"/>
     <w:tmpl w:val="E39ED140"/>
@@ -5420,7 +6680,7 @@
       </w:rPr>
     </w:lvl>
   </w:abstractNum>
-  <w:abstractNum w:abstractNumId="4" w15:restartNumberingAfterBreak="0">
+  <w:abstractNum w:abstractNumId="5" w15:restartNumberingAfterBreak="0">
     <w:nsid w:val="12AD22B9"/>
     <w:multiLevelType w:val="multilevel"/>
     <w:tmpl w:val="795892E0"/>
@@ -5569,7 +6829,7 @@
       </w:rPr>
     </w:lvl>
   </w:abstractNum>
-  <w:abstractNum w:abstractNumId="5" w15:restartNumberingAfterBreak="0">
+  <w:abstractNum w:abstractNumId="6" w15:restartNumberingAfterBreak="0">
     <w:nsid w:val="18331553"/>
     <w:multiLevelType w:val="hybridMultilevel"/>
     <w:tmpl w:val="961C3E24"/>
@@ -5710,7 +6970,7 @@
       </w:rPr>
     </w:lvl>
   </w:abstractNum>
-  <w:abstractNum w:abstractNumId="6" w15:restartNumberingAfterBreak="0">
+  <w:abstractNum w:abstractNumId="7" w15:restartNumberingAfterBreak="0">
     <w:nsid w:val="19337BF5"/>
     <w:multiLevelType w:val="multilevel"/>
     <w:tmpl w:val="6B983812"/>
@@ -5859,7 +7119,7 @@
       </w:rPr>
     </w:lvl>
   </w:abstractNum>
-  <w:abstractNum w:abstractNumId="7" w15:restartNumberingAfterBreak="0">
+  <w:abstractNum w:abstractNumId="8" w15:restartNumberingAfterBreak="0">
     <w:nsid w:val="19CD7ABF"/>
     <w:multiLevelType w:val="multilevel"/>
     <w:tmpl w:val="A72E00C4"/>
@@ -6008,7 +7268,7 @@
       </w:rPr>
     </w:lvl>
   </w:abstractNum>
-  <w:abstractNum w:abstractNumId="8" w15:restartNumberingAfterBreak="0">
+  <w:abstractNum w:abstractNumId="9" w15:restartNumberingAfterBreak="0">
     <w:nsid w:val="1AE14E71"/>
     <w:multiLevelType w:val="multilevel"/>
     <w:tmpl w:val="158AB5D8"/>
@@ -6121,7 +7381,7 @@
       </w:pPr>
     </w:lvl>
   </w:abstractNum>
-  <w:abstractNum w:abstractNumId="9" w15:restartNumberingAfterBreak="0">
+  <w:abstractNum w:abstractNumId="10" w15:restartNumberingAfterBreak="0">
     <w:nsid w:val="1C2438B6"/>
     <w:multiLevelType w:val="multilevel"/>
     <w:tmpl w:val="B52859A6"/>
@@ -6234,7 +7494,148 @@
       </w:pPr>
     </w:lvl>
   </w:abstractNum>
-  <w:abstractNum w:abstractNumId="10" w15:restartNumberingAfterBreak="0">
+  <w:abstractNum w:abstractNumId="11" w15:restartNumberingAfterBreak="0">
+    <w:nsid w:val="1C4116F8"/>
+    <w:multiLevelType w:val="hybridMultilevel"/>
+    <w:tmpl w:val="D9063374"/>
+    <w:lvl w:ilvl="0" w:tplc="7262BDF4">
+      <w:start w:val="1"/>
+      <w:numFmt w:val="bullet"/>
+      <w:lvlText w:val=""/>
+      <w:lvlPicBulletId w:val="2"/>
+      <w:lvlJc w:val="left"/>
+      <w:pPr>
+        <w:tabs>
+          <w:tab w:val="num" w:pos="720"/>
+        </w:tabs>
+        <w:ind w:left="720" w:hanging="360"/>
+      </w:pPr>
+      <w:rPr>
+        <w:rFonts w:ascii="Symbol" w:hAnsi="Symbol" w:hint="default"/>
+      </w:rPr>
+    </w:lvl>
+    <w:lvl w:ilvl="1" w:tplc="C366AB4E" w:tentative="1">
+      <w:start w:val="1"/>
+      <w:numFmt w:val="bullet"/>
+      <w:lvlText w:val=""/>
+      <w:lvlJc w:val="left"/>
+      <w:pPr>
+        <w:tabs>
+          <w:tab w:val="num" w:pos="1440"/>
+        </w:tabs>
+        <w:ind w:left="1440" w:hanging="360"/>
+      </w:pPr>
+      <w:rPr>
+        <w:rFonts w:ascii="Symbol" w:hAnsi="Symbol" w:hint="default"/>
+      </w:rPr>
+    </w:lvl>
+    <w:lvl w:ilvl="2" w:tplc="77B4A76E" w:tentative="1">
+      <w:start w:val="1"/>
+      <w:numFmt w:val="bullet"/>
+      <w:lvlText w:val=""/>
+      <w:lvlJc w:val="left"/>
+      <w:pPr>
+        <w:tabs>
+          <w:tab w:val="num" w:pos="2160"/>
+        </w:tabs>
+        <w:ind w:left="2160" w:hanging="360"/>
+      </w:pPr>
+      <w:rPr>
+        <w:rFonts w:ascii="Symbol" w:hAnsi="Symbol" w:hint="default"/>
+      </w:rPr>
+    </w:lvl>
+    <w:lvl w:ilvl="3" w:tplc="C36E094C" w:tentative="1">
+      <w:start w:val="1"/>
+      <w:numFmt w:val="bullet"/>
+      <w:lvlText w:val=""/>
+      <w:lvlJc w:val="left"/>
+      <w:pPr>
+        <w:tabs>
+          <w:tab w:val="num" w:pos="2880"/>
+        </w:tabs>
+        <w:ind w:left="2880" w:hanging="360"/>
+      </w:pPr>
+      <w:rPr>
+        <w:rFonts w:ascii="Symbol" w:hAnsi="Symbol" w:hint="default"/>
+      </w:rPr>
+    </w:lvl>
+    <w:lvl w:ilvl="4" w:tplc="F2C4F62C" w:tentative="1">
+      <w:start w:val="1"/>
+      <w:numFmt w:val="bullet"/>
+      <w:lvlText w:val=""/>
+      <w:lvlJc w:val="left"/>
+      <w:pPr>
+        <w:tabs>
+          <w:tab w:val="num" w:pos="3600"/>
+        </w:tabs>
+        <w:ind w:left="3600" w:hanging="360"/>
+      </w:pPr>
+      <w:rPr>
+        <w:rFonts w:ascii="Symbol" w:hAnsi="Symbol" w:hint="default"/>
+      </w:rPr>
+    </w:lvl>
+    <w:lvl w:ilvl="5" w:tplc="907EB198" w:tentative="1">
+      <w:start w:val="1"/>
+      <w:numFmt w:val="bullet"/>
+      <w:lvlText w:val=""/>
+      <w:lvlJc w:val="left"/>
+      <w:pPr>
+        <w:tabs>
+          <w:tab w:val="num" w:pos="4320"/>
+        </w:tabs>
+        <w:ind w:left="4320" w:hanging="360"/>
+      </w:pPr>
+      <w:rPr>
+        <w:rFonts w:ascii="Symbol" w:hAnsi="Symbol" w:hint="default"/>
+      </w:rPr>
+    </w:lvl>
+    <w:lvl w:ilvl="6" w:tplc="94309B7C" w:tentative="1">
+      <w:start w:val="1"/>
+      <w:numFmt w:val="bullet"/>
+      <w:lvlText w:val=""/>
+      <w:lvlJc w:val="left"/>
+      <w:pPr>
+        <w:tabs>
+          <w:tab w:val="num" w:pos="5040"/>
+        </w:tabs>
+        <w:ind w:left="5040" w:hanging="360"/>
+      </w:pPr>
+      <w:rPr>
+        <w:rFonts w:ascii="Symbol" w:hAnsi="Symbol" w:hint="default"/>
+      </w:rPr>
+    </w:lvl>
+    <w:lvl w:ilvl="7" w:tplc="882457B0" w:tentative="1">
+      <w:start w:val="1"/>
+      <w:numFmt w:val="bullet"/>
+      <w:lvlText w:val=""/>
+      <w:lvlJc w:val="left"/>
+      <w:pPr>
+        <w:tabs>
+          <w:tab w:val="num" w:pos="5760"/>
+        </w:tabs>
+        <w:ind w:left="5760" w:hanging="360"/>
+      </w:pPr>
+      <w:rPr>
+        <w:rFonts w:ascii="Symbol" w:hAnsi="Symbol" w:hint="default"/>
+      </w:rPr>
+    </w:lvl>
+    <w:lvl w:ilvl="8" w:tplc="6E505A80" w:tentative="1">
+      <w:start w:val="1"/>
+      <w:numFmt w:val="bullet"/>
+      <w:lvlText w:val=""/>
+      <w:lvlJc w:val="left"/>
+      <w:pPr>
+        <w:tabs>
+          <w:tab w:val="num" w:pos="6480"/>
+        </w:tabs>
+        <w:ind w:left="6480" w:hanging="360"/>
+      </w:pPr>
+      <w:rPr>
+        <w:rFonts w:ascii="Symbol" w:hAnsi="Symbol" w:hint="default"/>
+      </w:rPr>
+    </w:lvl>
+  </w:abstractNum>
+  <w:abstractNum w:abstractNumId="12" w15:restartNumberingAfterBreak="0">
     <w:nsid w:val="1C48331D"/>
     <w:multiLevelType w:val="multilevel"/>
     <w:tmpl w:val="4684CD5E"/>
@@ -6383,7 +7784,7 @@
       </w:rPr>
     </w:lvl>
   </w:abstractNum>
-  <w:abstractNum w:abstractNumId="11" w15:restartNumberingAfterBreak="0">
+  <w:abstractNum w:abstractNumId="13" w15:restartNumberingAfterBreak="0">
     <w:nsid w:val="1D353DBD"/>
     <w:multiLevelType w:val="multilevel"/>
     <w:tmpl w:val="8C147778"/>
@@ -6532,7 +7933,7 @@
       </w:rPr>
     </w:lvl>
   </w:abstractNum>
-  <w:abstractNum w:abstractNumId="12" w15:restartNumberingAfterBreak="0">
+  <w:abstractNum w:abstractNumId="14" w15:restartNumberingAfterBreak="0">
     <w:nsid w:val="20F03FD2"/>
     <w:multiLevelType w:val="multilevel"/>
     <w:tmpl w:val="1FA2075E"/>
@@ -6645,7 +8046,7 @@
       </w:pPr>
     </w:lvl>
   </w:abstractNum>
-  <w:abstractNum w:abstractNumId="13" w15:restartNumberingAfterBreak="0">
+  <w:abstractNum w:abstractNumId="15" w15:restartNumberingAfterBreak="0">
     <w:nsid w:val="21725814"/>
     <w:multiLevelType w:val="multilevel"/>
     <w:tmpl w:val="7ED2DA1E"/>
@@ -6794,7 +8195,7 @@
       </w:rPr>
     </w:lvl>
   </w:abstractNum>
-  <w:abstractNum w:abstractNumId="14" w15:restartNumberingAfterBreak="0">
+  <w:abstractNum w:abstractNumId="16" w15:restartNumberingAfterBreak="0">
     <w:nsid w:val="22636B39"/>
     <w:multiLevelType w:val="multilevel"/>
     <w:tmpl w:val="60E8228A"/>
@@ -6943,7 +8344,7 @@
       </w:rPr>
     </w:lvl>
   </w:abstractNum>
-  <w:abstractNum w:abstractNumId="15" w15:restartNumberingAfterBreak="0">
+  <w:abstractNum w:abstractNumId="17" w15:restartNumberingAfterBreak="0">
     <w:nsid w:val="291073B7"/>
     <w:multiLevelType w:val="multilevel"/>
     <w:tmpl w:val="F30843A4"/>
@@ -7092,7 +8493,7 @@
       </w:rPr>
     </w:lvl>
   </w:abstractNum>
-  <w:abstractNum w:abstractNumId="16" w15:restartNumberingAfterBreak="0">
+  <w:abstractNum w:abstractNumId="18" w15:restartNumberingAfterBreak="0">
     <w:nsid w:val="319F59F3"/>
     <w:multiLevelType w:val="multilevel"/>
     <w:tmpl w:val="154208A0"/>
@@ -7241,7 +8642,7 @@
       </w:rPr>
     </w:lvl>
   </w:abstractNum>
-  <w:abstractNum w:abstractNumId="17" w15:restartNumberingAfterBreak="0">
+  <w:abstractNum w:abstractNumId="19" w15:restartNumberingAfterBreak="0">
     <w:nsid w:val="36161A7E"/>
     <w:multiLevelType w:val="multilevel"/>
     <w:tmpl w:val="30440BAA"/>
@@ -7390,7 +8791,7 @@
       </w:rPr>
     </w:lvl>
   </w:abstractNum>
-  <w:abstractNum w:abstractNumId="18" w15:restartNumberingAfterBreak="0">
+  <w:abstractNum w:abstractNumId="20" w15:restartNumberingAfterBreak="0">
     <w:nsid w:val="36BA3188"/>
     <w:multiLevelType w:val="multilevel"/>
     <w:tmpl w:val="EE2CC1BA"/>
@@ -7539,7 +8940,7 @@
       </w:rPr>
     </w:lvl>
   </w:abstractNum>
-  <w:abstractNum w:abstractNumId="19" w15:restartNumberingAfterBreak="0">
+  <w:abstractNum w:abstractNumId="21" w15:restartNumberingAfterBreak="0">
     <w:nsid w:val="374166B4"/>
     <w:multiLevelType w:val="hybridMultilevel"/>
     <w:tmpl w:val="FDE4D02C"/>
@@ -7627,7 +9028,7 @@
       </w:pPr>
     </w:lvl>
   </w:abstractNum>
-  <w:abstractNum w:abstractNumId="20" w15:restartNumberingAfterBreak="0">
+  <w:abstractNum w:abstractNumId="22" w15:restartNumberingAfterBreak="0">
     <w:nsid w:val="37DC37A7"/>
     <w:multiLevelType w:val="multilevel"/>
     <w:tmpl w:val="843C660E"/>
@@ -7776,7 +9177,7 @@
       </w:rPr>
     </w:lvl>
   </w:abstractNum>
-  <w:abstractNum w:abstractNumId="21" w15:restartNumberingAfterBreak="0">
+  <w:abstractNum w:abstractNumId="23" w15:restartNumberingAfterBreak="0">
     <w:nsid w:val="3D9A7D00"/>
     <w:multiLevelType w:val="multilevel"/>
     <w:tmpl w:val="81A0358A"/>
@@ -7925,7 +9326,7 @@
       </w:rPr>
     </w:lvl>
   </w:abstractNum>
-  <w:abstractNum w:abstractNumId="22" w15:restartNumberingAfterBreak="0">
+  <w:abstractNum w:abstractNumId="24" w15:restartNumberingAfterBreak="0">
     <w:nsid w:val="415114C9"/>
     <w:multiLevelType w:val="multilevel"/>
     <w:tmpl w:val="1FF441BC"/>
@@ -8074,7 +9475,7 @@
       </w:rPr>
     </w:lvl>
   </w:abstractNum>
-  <w:abstractNum w:abstractNumId="23" w15:restartNumberingAfterBreak="0">
+  <w:abstractNum w:abstractNumId="25" w15:restartNumberingAfterBreak="0">
     <w:nsid w:val="421A2C8E"/>
     <w:multiLevelType w:val="multilevel"/>
     <w:tmpl w:val="14684192"/>
@@ -8223,7 +9624,7 @@
       </w:rPr>
     </w:lvl>
   </w:abstractNum>
-  <w:abstractNum w:abstractNumId="24" w15:restartNumberingAfterBreak="0">
+  <w:abstractNum w:abstractNumId="26" w15:restartNumberingAfterBreak="0">
     <w:nsid w:val="45231905"/>
     <w:multiLevelType w:val="multilevel"/>
     <w:tmpl w:val="FF5E3D2A"/>
@@ -8372,7 +9773,7 @@
       </w:rPr>
     </w:lvl>
   </w:abstractNum>
-  <w:abstractNum w:abstractNumId="25" w15:restartNumberingAfterBreak="0">
+  <w:abstractNum w:abstractNumId="27" w15:restartNumberingAfterBreak="0">
     <w:nsid w:val="45B03D6C"/>
     <w:multiLevelType w:val="multilevel"/>
     <w:tmpl w:val="366E742A"/>
@@ -8521,7 +9922,7 @@
       </w:rPr>
     </w:lvl>
   </w:abstractNum>
-  <w:abstractNum w:abstractNumId="26" w15:restartNumberingAfterBreak="0">
+  <w:abstractNum w:abstractNumId="28" w15:restartNumberingAfterBreak="0">
     <w:nsid w:val="45C845AF"/>
     <w:multiLevelType w:val="multilevel"/>
     <w:tmpl w:val="3A949318"/>
@@ -8670,7 +10071,7 @@
       </w:rPr>
     </w:lvl>
   </w:abstractNum>
-  <w:abstractNum w:abstractNumId="27" w15:restartNumberingAfterBreak="0">
+  <w:abstractNum w:abstractNumId="29" w15:restartNumberingAfterBreak="0">
     <w:nsid w:val="47F966C7"/>
     <w:multiLevelType w:val="multilevel"/>
     <w:tmpl w:val="59A2F94A"/>
@@ -8819,7 +10220,7 @@
       </w:rPr>
     </w:lvl>
   </w:abstractNum>
-  <w:abstractNum w:abstractNumId="28" w15:restartNumberingAfterBreak="0">
+  <w:abstractNum w:abstractNumId="30" w15:restartNumberingAfterBreak="0">
     <w:nsid w:val="4B8D314F"/>
     <w:multiLevelType w:val="multilevel"/>
     <w:tmpl w:val="D7E85958"/>
@@ -8968,7 +10369,7 @@
       </w:rPr>
     </w:lvl>
   </w:abstractNum>
-  <w:abstractNum w:abstractNumId="29" w15:restartNumberingAfterBreak="0">
+  <w:abstractNum w:abstractNumId="31" w15:restartNumberingAfterBreak="0">
     <w:nsid w:val="4BD32CF6"/>
     <w:multiLevelType w:val="multilevel"/>
     <w:tmpl w:val="1B026488"/>
@@ -9117,7 +10518,7 @@
       </w:rPr>
     </w:lvl>
   </w:abstractNum>
-  <w:abstractNum w:abstractNumId="30" w15:restartNumberingAfterBreak="0">
+  <w:abstractNum w:abstractNumId="32" w15:restartNumberingAfterBreak="0">
     <w:nsid w:val="507A1A19"/>
     <w:multiLevelType w:val="hybridMultilevel"/>
     <w:tmpl w:val="9A5C33D8"/>
@@ -9206,7 +10607,7 @@
       </w:pPr>
     </w:lvl>
   </w:abstractNum>
-  <w:abstractNum w:abstractNumId="31" w15:restartNumberingAfterBreak="0">
+  <w:abstractNum w:abstractNumId="33" w15:restartNumberingAfterBreak="0">
     <w:nsid w:val="52A017F5"/>
     <w:multiLevelType w:val="multilevel"/>
     <w:tmpl w:val="8070BCBE"/>
@@ -9355,7 +10756,7 @@
       </w:rPr>
     </w:lvl>
   </w:abstractNum>
-  <w:abstractNum w:abstractNumId="32" w15:restartNumberingAfterBreak="0">
+  <w:abstractNum w:abstractNumId="34" w15:restartNumberingAfterBreak="0">
     <w:nsid w:val="53F35AAF"/>
     <w:multiLevelType w:val="multilevel"/>
     <w:tmpl w:val="8E221A52"/>
@@ -9504,7 +10905,96 @@
       </w:rPr>
     </w:lvl>
   </w:abstractNum>
-  <w:abstractNum w:abstractNumId="33" w15:restartNumberingAfterBreak="0">
+  <w:abstractNum w:abstractNumId="35" w15:restartNumberingAfterBreak="0">
+    <w:nsid w:val="545B61AB"/>
+    <w:multiLevelType w:val="hybridMultilevel"/>
+    <w:tmpl w:val="088C3A8C"/>
+    <w:lvl w:ilvl="0" w:tplc="40090011">
+      <w:start w:val="1"/>
+      <w:numFmt w:val="decimal"/>
+      <w:lvlText w:val="%1)"/>
+      <w:lvlJc w:val="left"/>
+      <w:pPr>
+        <w:ind w:left="720" w:hanging="360"/>
+      </w:pPr>
+      <w:rPr>
+        <w:rFonts w:hint="default"/>
+      </w:rPr>
+    </w:lvl>
+    <w:lvl w:ilvl="1" w:tplc="40090019" w:tentative="1">
+      <w:start w:val="1"/>
+      <w:numFmt w:val="lowerLetter"/>
+      <w:lvlText w:val="%2."/>
+      <w:lvlJc w:val="left"/>
+      <w:pPr>
+        <w:ind w:left="1440" w:hanging="360"/>
+      </w:pPr>
+    </w:lvl>
+    <w:lvl w:ilvl="2" w:tplc="4009001B" w:tentative="1">
+      <w:start w:val="1"/>
+      <w:numFmt w:val="lowerRoman"/>
+      <w:lvlText w:val="%3."/>
+      <w:lvlJc w:val="right"/>
+      <w:pPr>
+        <w:ind w:left="2160" w:hanging="180"/>
+      </w:pPr>
+    </w:lvl>
+    <w:lvl w:ilvl="3" w:tplc="4009000F" w:tentative="1">
+      <w:start w:val="1"/>
+      <w:numFmt w:val="decimal"/>
+      <w:lvlText w:val="%4."/>
+      <w:lvlJc w:val="left"/>
+      <w:pPr>
+        <w:ind w:left="2880" w:hanging="360"/>
+      </w:pPr>
+    </w:lvl>
+    <w:lvl w:ilvl="4" w:tplc="40090019" w:tentative="1">
+      <w:start w:val="1"/>
+      <w:numFmt w:val="lowerLetter"/>
+      <w:lvlText w:val="%5."/>
+      <w:lvlJc w:val="left"/>
+      <w:pPr>
+        <w:ind w:left="3600" w:hanging="360"/>
+      </w:pPr>
+    </w:lvl>
+    <w:lvl w:ilvl="5" w:tplc="4009001B" w:tentative="1">
+      <w:start w:val="1"/>
+      <w:numFmt w:val="lowerRoman"/>
+      <w:lvlText w:val="%6."/>
+      <w:lvlJc w:val="right"/>
+      <w:pPr>
+        <w:ind w:left="4320" w:hanging="180"/>
+      </w:pPr>
+    </w:lvl>
+    <w:lvl w:ilvl="6" w:tplc="4009000F" w:tentative="1">
+      <w:start w:val="1"/>
+      <w:numFmt w:val="decimal"/>
+      <w:lvlText w:val="%7."/>
+      <w:lvlJc w:val="left"/>
+      <w:pPr>
+        <w:ind w:left="5040" w:hanging="360"/>
+      </w:pPr>
+    </w:lvl>
+    <w:lvl w:ilvl="7" w:tplc="40090019" w:tentative="1">
+      <w:start w:val="1"/>
+      <w:numFmt w:val="lowerLetter"/>
+      <w:lvlText w:val="%8."/>
+      <w:lvlJc w:val="left"/>
+      <w:pPr>
+        <w:ind w:left="5760" w:hanging="360"/>
+      </w:pPr>
+    </w:lvl>
+    <w:lvl w:ilvl="8" w:tplc="4009001B" w:tentative="1">
+      <w:start w:val="1"/>
+      <w:numFmt w:val="lowerRoman"/>
+      <w:lvlText w:val="%9."/>
+      <w:lvlJc w:val="right"/>
+      <w:pPr>
+        <w:ind w:left="6480" w:hanging="180"/>
+      </w:pPr>
+    </w:lvl>
+  </w:abstractNum>
+  <w:abstractNum w:abstractNumId="36" w15:restartNumberingAfterBreak="0">
     <w:nsid w:val="56B10635"/>
     <w:multiLevelType w:val="multilevel"/>
     <w:tmpl w:val="9E64077A"/>
@@ -9653,7 +11143,7 @@
       </w:rPr>
     </w:lvl>
   </w:abstractNum>
-  <w:abstractNum w:abstractNumId="34" w15:restartNumberingAfterBreak="0">
+  <w:abstractNum w:abstractNumId="37" w15:restartNumberingAfterBreak="0">
     <w:nsid w:val="575C2ACA"/>
     <w:multiLevelType w:val="multilevel"/>
     <w:tmpl w:val="A1EEB096"/>
@@ -9802,7 +11292,7 @@
       </w:rPr>
     </w:lvl>
   </w:abstractNum>
-  <w:abstractNum w:abstractNumId="35" w15:restartNumberingAfterBreak="0">
+  <w:abstractNum w:abstractNumId="38" w15:restartNumberingAfterBreak="0">
     <w:nsid w:val="590D7F67"/>
     <w:multiLevelType w:val="multilevel"/>
     <w:tmpl w:val="D21ABAE2"/>
@@ -9951,7 +11441,148 @@
       </w:rPr>
     </w:lvl>
   </w:abstractNum>
-  <w:abstractNum w:abstractNumId="36" w15:restartNumberingAfterBreak="0">
+  <w:abstractNum w:abstractNumId="39" w15:restartNumberingAfterBreak="0">
+    <w:nsid w:val="5A3201DC"/>
+    <w:multiLevelType w:val="hybridMultilevel"/>
+    <w:tmpl w:val="FDCACD6C"/>
+    <w:lvl w:ilvl="0" w:tplc="4D9496E6">
+      <w:start w:val="1"/>
+      <w:numFmt w:val="bullet"/>
+      <w:lvlText w:val=""/>
+      <w:lvlPicBulletId w:val="3"/>
+      <w:lvlJc w:val="left"/>
+      <w:pPr>
+        <w:tabs>
+          <w:tab w:val="num" w:pos="720"/>
+        </w:tabs>
+        <w:ind w:left="720" w:hanging="360"/>
+      </w:pPr>
+      <w:rPr>
+        <w:rFonts w:ascii="Symbol" w:hAnsi="Symbol" w:hint="default"/>
+      </w:rPr>
+    </w:lvl>
+    <w:lvl w:ilvl="1" w:tplc="5A74A982" w:tentative="1">
+      <w:start w:val="1"/>
+      <w:numFmt w:val="bullet"/>
+      <w:lvlText w:val=""/>
+      <w:lvlJc w:val="left"/>
+      <w:pPr>
+        <w:tabs>
+          <w:tab w:val="num" w:pos="1440"/>
+        </w:tabs>
+        <w:ind w:left="1440" w:hanging="360"/>
+      </w:pPr>
+      <w:rPr>
+        <w:rFonts w:ascii="Symbol" w:hAnsi="Symbol" w:hint="default"/>
+      </w:rPr>
+    </w:lvl>
+    <w:lvl w:ilvl="2" w:tplc="76D2C83E" w:tentative="1">
+      <w:start w:val="1"/>
+      <w:numFmt w:val="bullet"/>
+      <w:lvlText w:val=""/>
+      <w:lvlJc w:val="left"/>
+      <w:pPr>
+        <w:tabs>
+          <w:tab w:val="num" w:pos="2160"/>
+        </w:tabs>
+        <w:ind w:left="2160" w:hanging="360"/>
+      </w:pPr>
+      <w:rPr>
+        <w:rFonts w:ascii="Symbol" w:hAnsi="Symbol" w:hint="default"/>
+      </w:rPr>
+    </w:lvl>
+    <w:lvl w:ilvl="3" w:tplc="AEBC14BE" w:tentative="1">
+      <w:start w:val="1"/>
+      <w:numFmt w:val="bullet"/>
+      <w:lvlText w:val=""/>
+      <w:lvlJc w:val="left"/>
+      <w:pPr>
+        <w:tabs>
+          <w:tab w:val="num" w:pos="2880"/>
+        </w:tabs>
+        <w:ind w:left="2880" w:hanging="360"/>
+      </w:pPr>
+      <w:rPr>
+        <w:rFonts w:ascii="Symbol" w:hAnsi="Symbol" w:hint="default"/>
+      </w:rPr>
+    </w:lvl>
+    <w:lvl w:ilvl="4" w:tplc="10480164" w:tentative="1">
+      <w:start w:val="1"/>
+      <w:numFmt w:val="bullet"/>
+      <w:lvlText w:val=""/>
+      <w:lvlJc w:val="left"/>
+      <w:pPr>
+        <w:tabs>
+          <w:tab w:val="num" w:pos="3600"/>
+        </w:tabs>
+        <w:ind w:left="3600" w:hanging="360"/>
+      </w:pPr>
+      <w:rPr>
+        <w:rFonts w:ascii="Symbol" w:hAnsi="Symbol" w:hint="default"/>
+      </w:rPr>
+    </w:lvl>
+    <w:lvl w:ilvl="5" w:tplc="D018E4F6" w:tentative="1">
+      <w:start w:val="1"/>
+      <w:numFmt w:val="bullet"/>
+      <w:lvlText w:val=""/>
+      <w:lvlJc w:val="left"/>
+      <w:pPr>
+        <w:tabs>
+          <w:tab w:val="num" w:pos="4320"/>
+        </w:tabs>
+        <w:ind w:left="4320" w:hanging="360"/>
+      </w:pPr>
+      <w:rPr>
+        <w:rFonts w:ascii="Symbol" w:hAnsi="Symbol" w:hint="default"/>
+      </w:rPr>
+    </w:lvl>
+    <w:lvl w:ilvl="6" w:tplc="36A49A76" w:tentative="1">
+      <w:start w:val="1"/>
+      <w:numFmt w:val="bullet"/>
+      <w:lvlText w:val=""/>
+      <w:lvlJc w:val="left"/>
+      <w:pPr>
+        <w:tabs>
+          <w:tab w:val="num" w:pos="5040"/>
+        </w:tabs>
+        <w:ind w:left="5040" w:hanging="360"/>
+      </w:pPr>
+      <w:rPr>
+        <w:rFonts w:ascii="Symbol" w:hAnsi="Symbol" w:hint="default"/>
+      </w:rPr>
+    </w:lvl>
+    <w:lvl w:ilvl="7" w:tplc="3F446098" w:tentative="1">
+      <w:start w:val="1"/>
+      <w:numFmt w:val="bullet"/>
+      <w:lvlText w:val=""/>
+      <w:lvlJc w:val="left"/>
+      <w:pPr>
+        <w:tabs>
+          <w:tab w:val="num" w:pos="5760"/>
+        </w:tabs>
+        <w:ind w:left="5760" w:hanging="360"/>
+      </w:pPr>
+      <w:rPr>
+        <w:rFonts w:ascii="Symbol" w:hAnsi="Symbol" w:hint="default"/>
+      </w:rPr>
+    </w:lvl>
+    <w:lvl w:ilvl="8" w:tplc="1214E1B4" w:tentative="1">
+      <w:start w:val="1"/>
+      <w:numFmt w:val="bullet"/>
+      <w:lvlText w:val=""/>
+      <w:lvlJc w:val="left"/>
+      <w:pPr>
+        <w:tabs>
+          <w:tab w:val="num" w:pos="6480"/>
+        </w:tabs>
+        <w:ind w:left="6480" w:hanging="360"/>
+      </w:pPr>
+      <w:rPr>
+        <w:rFonts w:ascii="Symbol" w:hAnsi="Symbol" w:hint="default"/>
+      </w:rPr>
+    </w:lvl>
+  </w:abstractNum>
+  <w:abstractNum w:abstractNumId="40" w15:restartNumberingAfterBreak="0">
     <w:nsid w:val="61C75266"/>
     <w:multiLevelType w:val="multilevel"/>
     <w:tmpl w:val="A6D24F20"/>
@@ -10100,7 +11731,7 @@
       </w:rPr>
     </w:lvl>
   </w:abstractNum>
-  <w:abstractNum w:abstractNumId="37" w15:restartNumberingAfterBreak="0">
+  <w:abstractNum w:abstractNumId="41" w15:restartNumberingAfterBreak="0">
     <w:nsid w:val="62B87EC7"/>
     <w:multiLevelType w:val="multilevel"/>
     <w:tmpl w:val="F6549F66"/>
@@ -10249,7 +11880,7 @@
       </w:rPr>
     </w:lvl>
   </w:abstractNum>
-  <w:abstractNum w:abstractNumId="38" w15:restartNumberingAfterBreak="0">
+  <w:abstractNum w:abstractNumId="42" w15:restartNumberingAfterBreak="0">
     <w:nsid w:val="62C327F7"/>
     <w:multiLevelType w:val="multilevel"/>
     <w:tmpl w:val="E0466AF8"/>
@@ -10398,7 +12029,7 @@
       </w:rPr>
     </w:lvl>
   </w:abstractNum>
-  <w:abstractNum w:abstractNumId="39" w15:restartNumberingAfterBreak="0">
+  <w:abstractNum w:abstractNumId="43" w15:restartNumberingAfterBreak="0">
     <w:nsid w:val="647B04D7"/>
     <w:multiLevelType w:val="multilevel"/>
     <w:tmpl w:val="D6449C1A"/>
@@ -10547,7 +12178,7 @@
       </w:rPr>
     </w:lvl>
   </w:abstractNum>
-  <w:abstractNum w:abstractNumId="40" w15:restartNumberingAfterBreak="0">
+  <w:abstractNum w:abstractNumId="44" w15:restartNumberingAfterBreak="0">
     <w:nsid w:val="65B22BE6"/>
     <w:multiLevelType w:val="multilevel"/>
     <w:tmpl w:val="844A8FC6"/>
@@ -10696,7 +12327,7 @@
       </w:rPr>
     </w:lvl>
   </w:abstractNum>
-  <w:abstractNum w:abstractNumId="41" w15:restartNumberingAfterBreak="0">
+  <w:abstractNum w:abstractNumId="45" w15:restartNumberingAfterBreak="0">
     <w:nsid w:val="66C8652E"/>
     <w:multiLevelType w:val="hybridMultilevel"/>
     <w:tmpl w:val="3CB43040"/>
@@ -10809,7 +12440,7 @@
       </w:rPr>
     </w:lvl>
   </w:abstractNum>
-  <w:abstractNum w:abstractNumId="42" w15:restartNumberingAfterBreak="0">
+  <w:abstractNum w:abstractNumId="46" w15:restartNumberingAfterBreak="0">
     <w:nsid w:val="673A62C4"/>
     <w:multiLevelType w:val="multilevel"/>
     <w:tmpl w:val="78EC52D2"/>
@@ -10922,7 +12553,7 @@
       </w:pPr>
     </w:lvl>
   </w:abstractNum>
-  <w:abstractNum w:abstractNumId="43" w15:restartNumberingAfterBreak="0">
+  <w:abstractNum w:abstractNumId="47" w15:restartNumberingAfterBreak="0">
     <w:nsid w:val="6AB5603F"/>
     <w:multiLevelType w:val="multilevel"/>
     <w:tmpl w:val="184A5816"/>
@@ -11071,7 +12702,7 @@
       </w:rPr>
     </w:lvl>
   </w:abstractNum>
-  <w:abstractNum w:abstractNumId="44" w15:restartNumberingAfterBreak="0">
+  <w:abstractNum w:abstractNumId="48" w15:restartNumberingAfterBreak="0">
     <w:nsid w:val="744B3809"/>
     <w:multiLevelType w:val="multilevel"/>
     <w:tmpl w:val="BC0A3EC8"/>
@@ -11220,7 +12851,7 @@
       </w:rPr>
     </w:lvl>
   </w:abstractNum>
-  <w:abstractNum w:abstractNumId="45" w15:restartNumberingAfterBreak="0">
+  <w:abstractNum w:abstractNumId="49" w15:restartNumberingAfterBreak="0">
     <w:nsid w:val="751C04E3"/>
     <w:multiLevelType w:val="multilevel"/>
     <w:tmpl w:val="59A2F05A"/>
@@ -11369,7 +13000,7 @@
       </w:rPr>
     </w:lvl>
   </w:abstractNum>
-  <w:abstractNum w:abstractNumId="46" w15:restartNumberingAfterBreak="0">
+  <w:abstractNum w:abstractNumId="50" w15:restartNumberingAfterBreak="0">
     <w:nsid w:val="75242AE7"/>
     <w:multiLevelType w:val="multilevel"/>
     <w:tmpl w:val="423662D4"/>
@@ -11518,7 +13149,7 @@
       </w:rPr>
     </w:lvl>
   </w:abstractNum>
-  <w:abstractNum w:abstractNumId="47" w15:restartNumberingAfterBreak="0">
+  <w:abstractNum w:abstractNumId="51" w15:restartNumberingAfterBreak="0">
     <w:nsid w:val="78356768"/>
     <w:multiLevelType w:val="hybridMultilevel"/>
     <w:tmpl w:val="8BD292D6"/>
@@ -11659,7 +13290,7 @@
       </w:rPr>
     </w:lvl>
   </w:abstractNum>
-  <w:abstractNum w:abstractNumId="48" w15:restartNumberingAfterBreak="0">
+  <w:abstractNum w:abstractNumId="52" w15:restartNumberingAfterBreak="0">
     <w:nsid w:val="78F82467"/>
     <w:multiLevelType w:val="multilevel"/>
     <w:tmpl w:val="91E81824"/>
@@ -11808,7 +13439,7 @@
       </w:rPr>
     </w:lvl>
   </w:abstractNum>
-  <w:abstractNum w:abstractNumId="49" w15:restartNumberingAfterBreak="0">
+  <w:abstractNum w:abstractNumId="53" w15:restartNumberingAfterBreak="0">
     <w:nsid w:val="794F2817"/>
     <w:multiLevelType w:val="hybridMultilevel"/>
     <w:tmpl w:val="310C0C24"/>
@@ -11897,7 +13528,7 @@
       </w:pPr>
     </w:lvl>
   </w:abstractNum>
-  <w:abstractNum w:abstractNumId="50" w15:restartNumberingAfterBreak="0">
+  <w:abstractNum w:abstractNumId="54" w15:restartNumberingAfterBreak="0">
     <w:nsid w:val="79F204BB"/>
     <w:multiLevelType w:val="multilevel"/>
     <w:tmpl w:val="613A6AB0"/>
@@ -12046,7 +13677,7 @@
       </w:rPr>
     </w:lvl>
   </w:abstractNum>
-  <w:abstractNum w:abstractNumId="51" w15:restartNumberingAfterBreak="0">
+  <w:abstractNum w:abstractNumId="55" w15:restartNumberingAfterBreak="0">
     <w:nsid w:val="7B913B21"/>
     <w:multiLevelType w:val="multilevel"/>
     <w:tmpl w:val="28D835D6"/>
@@ -12195,7 +13826,7 @@
       </w:rPr>
     </w:lvl>
   </w:abstractNum>
-  <w:abstractNum w:abstractNumId="52" w15:restartNumberingAfterBreak="0">
+  <w:abstractNum w:abstractNumId="56" w15:restartNumberingAfterBreak="0">
     <w:nsid w:val="7BD729DA"/>
     <w:multiLevelType w:val="multilevel"/>
     <w:tmpl w:val="7A2A3C94"/>
@@ -12344,7 +13975,7 @@
       </w:rPr>
     </w:lvl>
   </w:abstractNum>
-  <w:abstractNum w:abstractNumId="53" w15:restartNumberingAfterBreak="0">
+  <w:abstractNum w:abstractNumId="57" w15:restartNumberingAfterBreak="0">
     <w:nsid w:val="7D7D023D"/>
     <w:multiLevelType w:val="multilevel"/>
     <w:tmpl w:val="3A46F414"/>
@@ -12494,166 +14125,178 @@
     </w:lvl>
   </w:abstractNum>
   <w:num w:numId="1" w16cid:durableId="697050486">
-    <w:abstractNumId w:val="53"/>
+    <w:abstractNumId w:val="57"/>
   </w:num>
   <w:num w:numId="2" w16cid:durableId="684599314">
-    <w:abstractNumId w:val="27"/>
+    <w:abstractNumId w:val="29"/>
   </w:num>
   <w:num w:numId="3" w16cid:durableId="1804733673">
-    <w:abstractNumId w:val="46"/>
+    <w:abstractNumId w:val="50"/>
   </w:num>
   <w:num w:numId="4" w16cid:durableId="1680233840">
+    <w:abstractNumId w:val="48"/>
+  </w:num>
+  <w:num w:numId="5" w16cid:durableId="295641832">
+    <w:abstractNumId w:val="42"/>
+  </w:num>
+  <w:num w:numId="6" w16cid:durableId="267783570">
     <w:abstractNumId w:val="44"/>
   </w:num>
-  <w:num w:numId="5" w16cid:durableId="295641832">
-    <w:abstractNumId w:val="38"/>
-  </w:num>
-  <w:num w:numId="6" w16cid:durableId="267783570">
-    <w:abstractNumId w:val="40"/>
-  </w:num>
   <w:num w:numId="7" w16cid:durableId="948319751">
-    <w:abstractNumId w:val="26"/>
+    <w:abstractNumId w:val="28"/>
   </w:num>
   <w:num w:numId="8" w16cid:durableId="1414815970">
-    <w:abstractNumId w:val="37"/>
+    <w:abstractNumId w:val="41"/>
   </w:num>
   <w:num w:numId="9" w16cid:durableId="1829439348">
     <w:abstractNumId w:val="0"/>
   </w:num>
   <w:num w:numId="10" w16cid:durableId="687023464">
-    <w:abstractNumId w:val="14"/>
+    <w:abstractNumId w:val="16"/>
   </w:num>
   <w:num w:numId="11" w16cid:durableId="1045833285">
-    <w:abstractNumId w:val="20"/>
+    <w:abstractNumId w:val="22"/>
   </w:num>
   <w:num w:numId="12" w16cid:durableId="2083990182">
-    <w:abstractNumId w:val="39"/>
+    <w:abstractNumId w:val="43"/>
   </w:num>
   <w:num w:numId="13" w16cid:durableId="1951356812">
-    <w:abstractNumId w:val="34"/>
+    <w:abstractNumId w:val="37"/>
   </w:num>
   <w:num w:numId="14" w16cid:durableId="536085513">
-    <w:abstractNumId w:val="29"/>
+    <w:abstractNumId w:val="31"/>
   </w:num>
   <w:num w:numId="15" w16cid:durableId="1517184370">
     <w:abstractNumId w:val="1"/>
   </w:num>
   <w:num w:numId="16" w16cid:durableId="1335373176">
+    <w:abstractNumId w:val="10"/>
+  </w:num>
+  <w:num w:numId="17" w16cid:durableId="1665357823">
     <w:abstractNumId w:val="9"/>
   </w:num>
-  <w:num w:numId="17" w16cid:durableId="1665357823">
+  <w:num w:numId="18" w16cid:durableId="543563616">
+    <w:abstractNumId w:val="12"/>
+  </w:num>
+  <w:num w:numId="19" w16cid:durableId="2129664669">
+    <w:abstractNumId w:val="34"/>
+  </w:num>
+  <w:num w:numId="20" w16cid:durableId="148328546">
+    <w:abstractNumId w:val="25"/>
+  </w:num>
+  <w:num w:numId="21" w16cid:durableId="884870659">
+    <w:abstractNumId w:val="54"/>
+  </w:num>
+  <w:num w:numId="22" w16cid:durableId="1983383098">
+    <w:abstractNumId w:val="27"/>
+  </w:num>
+  <w:num w:numId="23" w16cid:durableId="644892609">
+    <w:abstractNumId w:val="18"/>
+  </w:num>
+  <w:num w:numId="24" w16cid:durableId="1611085724">
+    <w:abstractNumId w:val="47"/>
+  </w:num>
+  <w:num w:numId="25" w16cid:durableId="1594971083">
     <w:abstractNumId w:val="8"/>
   </w:num>
-  <w:num w:numId="18" w16cid:durableId="543563616">
-    <w:abstractNumId w:val="10"/>
+  <w:num w:numId="26" w16cid:durableId="315111393">
+    <w:abstractNumId w:val="36"/>
   </w:num>
-  <w:num w:numId="19" w16cid:durableId="2129664669">
+  <w:num w:numId="27" w16cid:durableId="821578105">
+    <w:abstractNumId w:val="49"/>
+  </w:num>
+  <w:num w:numId="28" w16cid:durableId="348534171">
+    <w:abstractNumId w:val="38"/>
+  </w:num>
+  <w:num w:numId="29" w16cid:durableId="1885362031">
+    <w:abstractNumId w:val="30"/>
+  </w:num>
+  <w:num w:numId="30" w16cid:durableId="372124214">
+    <w:abstractNumId w:val="5"/>
+  </w:num>
+  <w:num w:numId="31" w16cid:durableId="1671635835">
+    <w:abstractNumId w:val="3"/>
+  </w:num>
+  <w:num w:numId="32" w16cid:durableId="1076324086">
+    <w:abstractNumId w:val="33"/>
+  </w:num>
+  <w:num w:numId="33" w16cid:durableId="1803502934">
+    <w:abstractNumId w:val="19"/>
+  </w:num>
+  <w:num w:numId="34" w16cid:durableId="2107966374">
+    <w:abstractNumId w:val="26"/>
+  </w:num>
+  <w:num w:numId="35" w16cid:durableId="552544506">
+    <w:abstractNumId w:val="15"/>
+  </w:num>
+  <w:num w:numId="36" w16cid:durableId="946429814">
+    <w:abstractNumId w:val="20"/>
+  </w:num>
+  <w:num w:numId="37" w16cid:durableId="1116799616">
+    <w:abstractNumId w:val="52"/>
+  </w:num>
+  <w:num w:numId="38" w16cid:durableId="886572987">
+    <w:abstractNumId w:val="7"/>
+  </w:num>
+  <w:num w:numId="39" w16cid:durableId="617613067">
+    <w:abstractNumId w:val="23"/>
+  </w:num>
+  <w:num w:numId="40" w16cid:durableId="2088720055">
+    <w:abstractNumId w:val="14"/>
+  </w:num>
+  <w:num w:numId="41" w16cid:durableId="627590497">
+    <w:abstractNumId w:val="56"/>
+  </w:num>
+  <w:num w:numId="42" w16cid:durableId="1495298305">
+    <w:abstractNumId w:val="13"/>
+  </w:num>
+  <w:num w:numId="43" w16cid:durableId="1554391553">
+    <w:abstractNumId w:val="55"/>
+  </w:num>
+  <w:num w:numId="44" w16cid:durableId="1039665178">
+    <w:abstractNumId w:val="17"/>
+  </w:num>
+  <w:num w:numId="45" w16cid:durableId="648629208">
+    <w:abstractNumId w:val="24"/>
+  </w:num>
+  <w:num w:numId="46" w16cid:durableId="1615479484">
+    <w:abstractNumId w:val="46"/>
+  </w:num>
+  <w:num w:numId="47" w16cid:durableId="1915894978">
+    <w:abstractNumId w:val="40"/>
+  </w:num>
+  <w:num w:numId="48" w16cid:durableId="452479120">
+    <w:abstractNumId w:val="4"/>
+  </w:num>
+  <w:num w:numId="49" w16cid:durableId="1715303032">
+    <w:abstractNumId w:val="21"/>
+  </w:num>
+  <w:num w:numId="50" w16cid:durableId="326788275">
+    <w:abstractNumId w:val="6"/>
+  </w:num>
+  <w:num w:numId="51" w16cid:durableId="1269658939">
+    <w:abstractNumId w:val="53"/>
+  </w:num>
+  <w:num w:numId="52" w16cid:durableId="1643346069">
     <w:abstractNumId w:val="32"/>
   </w:num>
-  <w:num w:numId="20" w16cid:durableId="148328546">
-    <w:abstractNumId w:val="23"/>
+  <w:num w:numId="53" w16cid:durableId="65808931">
+    <w:abstractNumId w:val="51"/>
   </w:num>
-  <w:num w:numId="21" w16cid:durableId="884870659">
-    <w:abstractNumId w:val="50"/>
-  </w:num>
-  <w:num w:numId="22" w16cid:durableId="1983383098">
-    <w:abstractNumId w:val="25"/>
-  </w:num>
-  <w:num w:numId="23" w16cid:durableId="644892609">
-    <w:abstractNumId w:val="16"/>
-  </w:num>
-  <w:num w:numId="24" w16cid:durableId="1611085724">
-    <w:abstractNumId w:val="43"/>
-  </w:num>
-  <w:num w:numId="25" w16cid:durableId="1594971083">
-    <w:abstractNumId w:val="7"/>
-  </w:num>
-  <w:num w:numId="26" w16cid:durableId="315111393">
-    <w:abstractNumId w:val="33"/>
-  </w:num>
-  <w:num w:numId="27" w16cid:durableId="821578105">
+  <w:num w:numId="54" w16cid:durableId="227109878">
     <w:abstractNumId w:val="45"/>
   </w:num>
-  <w:num w:numId="28" w16cid:durableId="348534171">
+  <w:num w:numId="55" w16cid:durableId="1128741070">
     <w:abstractNumId w:val="35"/>
   </w:num>
-  <w:num w:numId="29" w16cid:durableId="1885362031">
-    <w:abstractNumId w:val="28"/>
-  </w:num>
-  <w:num w:numId="30" w16cid:durableId="372124214">
-    <w:abstractNumId w:val="4"/>
-  </w:num>
-  <w:num w:numId="31" w16cid:durableId="1671635835">
+  <w:num w:numId="56" w16cid:durableId="1081171864">
     <w:abstractNumId w:val="2"/>
   </w:num>
-  <w:num w:numId="32" w16cid:durableId="1076324086">
-    <w:abstractNumId w:val="31"/>
-  </w:num>
-  <w:num w:numId="33" w16cid:durableId="1803502934">
-    <w:abstractNumId w:val="17"/>
-  </w:num>
-  <w:num w:numId="34" w16cid:durableId="2107966374">
-    <w:abstractNumId w:val="24"/>
-  </w:num>
-  <w:num w:numId="35" w16cid:durableId="552544506">
-    <w:abstractNumId w:val="13"/>
-  </w:num>
-  <w:num w:numId="36" w16cid:durableId="946429814">
-    <w:abstractNumId w:val="18"/>
-  </w:num>
-  <w:num w:numId="37" w16cid:durableId="1116799616">
-    <w:abstractNumId w:val="48"/>
-  </w:num>
-  <w:num w:numId="38" w16cid:durableId="886572987">
-    <w:abstractNumId w:val="6"/>
-  </w:num>
-  <w:num w:numId="39" w16cid:durableId="617613067">
-    <w:abstractNumId w:val="21"/>
-  </w:num>
-  <w:num w:numId="40" w16cid:durableId="2088720055">
-    <w:abstractNumId w:val="12"/>
-  </w:num>
-  <w:num w:numId="41" w16cid:durableId="627590497">
-    <w:abstractNumId w:val="52"/>
-  </w:num>
-  <w:num w:numId="42" w16cid:durableId="1495298305">
+  <w:num w:numId="57" w16cid:durableId="605774983">
     <w:abstractNumId w:val="11"/>
   </w:num>
-  <w:num w:numId="43" w16cid:durableId="1554391553">
-    <w:abstractNumId w:val="51"/>
-  </w:num>
-  <w:num w:numId="44" w16cid:durableId="1039665178">
-    <w:abstractNumId w:val="15"/>
-  </w:num>
-  <w:num w:numId="45" w16cid:durableId="648629208">
-    <w:abstractNumId w:val="22"/>
-  </w:num>
-  <w:num w:numId="46" w16cid:durableId="1615479484">
-    <w:abstractNumId w:val="42"/>
-  </w:num>
-  <w:num w:numId="47" w16cid:durableId="1915894978">
-    <w:abstractNumId w:val="36"/>
-  </w:num>
-  <w:num w:numId="48" w16cid:durableId="452479120">
-    <w:abstractNumId w:val="3"/>
-  </w:num>
-  <w:num w:numId="49" w16cid:durableId="1715303032">
-    <w:abstractNumId w:val="19"/>
-  </w:num>
-  <w:num w:numId="50" w16cid:durableId="326788275">
-    <w:abstractNumId w:val="5"/>
-  </w:num>
-  <w:num w:numId="51" w16cid:durableId="1269658939">
-    <w:abstractNumId w:val="49"/>
-  </w:num>
-  <w:num w:numId="52" w16cid:durableId="1643346069">
-    <w:abstractNumId w:val="30"/>
-  </w:num>
-  <w:num w:numId="53" w16cid:durableId="65808931">
-    <w:abstractNumId w:val="47"/>
-  </w:num>
-  <w:num w:numId="54" w16cid:durableId="227109878">
-    <w:abstractNumId w:val="41"/>
+  <w:num w:numId="58" w16cid:durableId="846092841">
+    <w:abstractNumId w:val="39"/>
   </w:num>
 </w:numbering>
 </file>
@@ -13261,6 +14904,7 @@
   <w:style w:type="character" w:default="1" w:styleId="DefaultParagraphFont">
     <w:name w:val="Default Paragraph Font"/>
     <w:uiPriority w:val="1"/>
+    <w:semiHidden/>
     <w:unhideWhenUsed/>
   </w:style>
   <w:style w:type="table" w:default="1" w:styleId="TableNormal">

</xml_diff>

<commit_message>
Fifth Commit: soft and hard links, numeric file permissions, networking commands
</commit_message>
<xml_diff>
--- a/Linux 03-02-2026/Day-5.docx
+++ b/Linux 03-02-2026/Day-5.docx
@@ -3752,7 +3752,7 @@
     <w:p>
       <w:r>
         <w:pict w14:anchorId="460026A2">
-          <v:rect id="_x0000_i1027" style="width:0;height:1.5pt" o:hralign="center" o:hrstd="t" o:hr="t" fillcolor="#a0a0a0" stroked="f"/>
+          <v:rect id="_x0000_i1029" style="width:0;height:1.5pt" o:hralign="center" o:hrstd="t" o:hr="t" fillcolor="#a0a0a0" stroked="f"/>
         </w:pict>
       </w:r>
     </w:p>
@@ -4346,7 +4346,7 @@
     <w:p>
       <w:r>
         <w:pict w14:anchorId="0ED6E69A">
-          <v:rect id="_x0000_i1028" style="width:0;height:1.5pt" o:hralign="center" o:hrstd="t" o:hr="t" fillcolor="#a0a0a0" stroked="f"/>
+          <v:rect id="_x0000_i1030" style="width:0;height:1.5pt" o:hralign="center" o:hrstd="t" o:hr="t" fillcolor="#a0a0a0" stroked="f"/>
         </w:pict>
       </w:r>
     </w:p>
@@ -4749,10 +4749,7 @@
       </w:r>
       <w:proofErr w:type="gramEnd"/>
       <w:r>
-        <w:t xml:space="preserve"> added to check the data is linked to the file6 or not</w:t>
-      </w:r>
-      <w:r>
-        <w:t>.</w:t>
+        <w:t xml:space="preserve"> added to check the data is linked to the file6 or not.</w:t>
       </w:r>
     </w:p>
     <w:p>
@@ -4969,7 +4966,7 @@
     <w:p>
       <w:r>
         <w:pict w14:anchorId="65595BF0">
-          <v:rect id="_x0000_i1029" style="width:0;height:1.5pt" o:hralign="center" o:hrstd="t" o:hr="t" fillcolor="#a0a0a0" stroked="f"/>
+          <v:rect id="_x0000_i1031" style="width:0;height:1.5pt" o:hralign="center" o:hrstd="t" o:hr="t" fillcolor="#a0a0a0" stroked="f"/>
         </w:pict>
       </w:r>
     </w:p>
@@ -5074,7 +5071,22 @@
       </w:r>
       <w:proofErr w:type="gramEnd"/>
       <w:r>
-        <w:t xml:space="preserve">$ </w:t>
+        <w:t>$ ps</w:t>
+      </w:r>
+    </w:p>
+    <w:p>
+      <w:r>
+        <w:t xml:space="preserve">    PID TTY          TIME CMD</w:t>
+      </w:r>
+    </w:p>
+    <w:p>
+      <w:r>
+        <w:t xml:space="preserve">   1109 pts/0    00:00:01 bash</w:t>
+      </w:r>
+    </w:p>
+    <w:p>
+      <w:r>
+        <w:t xml:space="preserve">   2107 pts/0    00:00:00 </w:t>
       </w:r>
       <w:proofErr w:type="spellStart"/>
       <w:r>
@@ -5084,28 +5096,8 @@
     </w:p>
     <w:p>
       <w:r>
-        <w:t xml:space="preserve">    PID TTY          TIME CMD</w:t>
-      </w:r>
-    </w:p>
-    <w:p>
-      <w:r>
-        <w:t xml:space="preserve">   1109 pts/0    00:00:01 bash</w:t>
-      </w:r>
-    </w:p>
-    <w:p>
-      <w:r>
-        <w:t xml:space="preserve">   2107 pts/0    00:00:00 </w:t>
-      </w:r>
-      <w:proofErr w:type="spellStart"/>
-      <w:r>
-        <w:t>ps</w:t>
-      </w:r>
-      <w:proofErr w:type="spellEnd"/>
-    </w:p>
-    <w:p>
-      <w:r>
         <w:pict w14:anchorId="3028F6A8">
-          <v:rect id="_x0000_i1030" style="width:0;height:1.5pt" o:hralign="center" o:hrstd="t" o:hr="t" fillcolor="#a0a0a0" stroked="f"/>
+          <v:rect id="_x0000_i1032" style="width:0;height:1.5pt" o:hralign="center" o:hrstd="t" o:hr="t" fillcolor="#a0a0a0" stroked="f"/>
         </w:pict>
       </w:r>
     </w:p>
@@ -5142,7 +5134,7 @@
     <w:p>
       <w:r>
         <w:pict w14:anchorId="2E8B5729">
-          <v:rect id="_x0000_i1031" style="width:0;height:1.5pt" o:hralign="center" o:hrstd="t" o:hr="t" fillcolor="#a0a0a0" stroked="f"/>
+          <v:rect id="_x0000_i1033" style="width:0;height:1.5pt" o:hralign="center" o:hrstd="t" o:hr="t" fillcolor="#a0a0a0" stroked="f"/>
         </w:pict>
       </w:r>
     </w:p>
@@ -5193,161 +5185,73 @@
       <w:r>
         <w:lastRenderedPageBreak/>
         <w:pict w14:anchorId="329B885A">
-          <v:rect id="_x0000_i1032" style="width:0;height:1.5pt" o:hralign="center" o:hrstd="t" o:hr="t" fillcolor="#a0a0a0" stroked="f"/>
-        </w:pict>
-      </w:r>
-    </w:p>
-    <w:p>
-      <w:pPr>
-        <w:rPr>
-          <w:b/>
-          <w:bCs/>
-        </w:rPr>
-      </w:pPr>
-      <w:r>
-        <w:rPr>
-          <w:rFonts w:ascii="Segoe UI Emoji" w:hAnsi="Segoe UI Emoji" w:cs="Segoe UI Emoji"/>
-          <w:b/>
-          <w:bCs/>
-        </w:rPr>
-        <w:t>🌐</w:t>
-      </w:r>
-      <w:r>
-        <w:rPr>
-          <w:b/>
-          <w:bCs/>
-        </w:rPr>
-        <w:t xml:space="preserve"> NETWORKING COMMANDS</w:t>
-      </w:r>
-    </w:p>
-    <w:p>
-      <w:pPr>
-        <w:rPr>
-          <w:b/>
-          <w:bCs/>
-        </w:rPr>
-      </w:pPr>
-      <w:r>
-        <w:t xml:space="preserve">If the commands are not install </w:t>
-      </w:r>
-      <w:proofErr w:type="gramStart"/>
-      <w:r>
-        <w:t>using :</w:t>
-      </w:r>
-      <w:proofErr w:type="gramEnd"/>
-      <w:r>
-        <w:rPr>
-          <w:b/>
-          <w:bCs/>
-        </w:rPr>
-        <w:t xml:space="preserve"> </w:t>
-      </w:r>
-      <w:proofErr w:type="spellStart"/>
-      <w:r>
-        <w:rPr>
-          <w:b/>
-          <w:bCs/>
-        </w:rPr>
-        <w:t>sudo</w:t>
-      </w:r>
-      <w:proofErr w:type="spellEnd"/>
-      <w:r>
-        <w:rPr>
-          <w:b/>
-          <w:bCs/>
-        </w:rPr>
-        <w:t xml:space="preserve"> apt install net-tools</w:t>
-      </w:r>
-    </w:p>
-    <w:p>
-      <w:r>
-        <w:rPr>
-          <w:b/>
-          <w:bCs/>
-        </w:rPr>
-        <w:sym w:font="Wingdings" w:char="F0E0"/>
-      </w:r>
-      <w:r>
-        <w:rPr>
-          <w:b/>
-          <w:bCs/>
-        </w:rPr>
-        <w:t xml:space="preserve"> </w:t>
-      </w:r>
-      <w:proofErr w:type="spellStart"/>
-      <w:r>
-        <w:rPr>
-          <w:b/>
-          <w:bCs/>
-        </w:rPr>
-        <w:t>ifconfig</w:t>
-      </w:r>
-      <w:proofErr w:type="spellEnd"/>
-      <w:r>
-        <w:rPr>
-          <w:b/>
-          <w:bCs/>
-        </w:rPr>
-        <w:t xml:space="preserve"> / </w:t>
-      </w:r>
-      <w:proofErr w:type="spellStart"/>
-      <w:r>
-        <w:rPr>
-          <w:b/>
-          <w:bCs/>
-        </w:rPr>
-        <w:t>ip</w:t>
-      </w:r>
-      <w:proofErr w:type="spellEnd"/>
-      <w:r>
-        <w:rPr>
-          <w:b/>
-          <w:bCs/>
-        </w:rPr>
-        <w:t xml:space="preserve"> a</w:t>
-      </w:r>
-    </w:p>
-    <w:p>
-      <w:r>
-        <w:t>→ Displays IP address.</w:t>
-      </w:r>
-    </w:p>
-    <w:p>
-      <w:r>
-        <w:pict w14:anchorId="13CAB0FA">
-          <v:rect id="_x0000_i1033" style="width:0;height:1.5pt" o:hralign="center" o:hrstd="t" o:hr="t" fillcolor="#a0a0a0" stroked="f"/>
-        </w:pict>
-      </w:r>
-    </w:p>
-    <w:p>
-      <w:r>
-        <w:rPr>
-          <w:b/>
-          <w:bCs/>
-        </w:rPr>
-        <w:sym w:font="Wingdings" w:char="F0E0"/>
-      </w:r>
-      <w:r>
-        <w:rPr>
-          <w:b/>
-          <w:bCs/>
-        </w:rPr>
-        <w:t>ping domain</w:t>
-      </w:r>
-    </w:p>
-    <w:p>
-      <w:r>
-        <w:t>→ Checks connectivity.</w:t>
-      </w:r>
-    </w:p>
-    <w:p>
-      <w:r>
-        <w:pict w14:anchorId="61F416D9">
           <v:rect id="_x0000_i1034" style="width:0;height:1.5pt" o:hralign="center" o:hrstd="t" o:hr="t" fillcolor="#a0a0a0" stroked="f"/>
         </w:pict>
       </w:r>
     </w:p>
     <w:p>
+      <w:pPr>
+        <w:rPr>
+          <w:b/>
+          <w:bCs/>
+        </w:rPr>
+      </w:pPr>
+      <w:r>
+        <w:rPr>
+          <w:rFonts w:ascii="Segoe UI Emoji" w:hAnsi="Segoe UI Emoji" w:cs="Segoe UI Emoji"/>
+          <w:b/>
+          <w:bCs/>
+        </w:rPr>
+        <w:t>🌐</w:t>
+      </w:r>
+      <w:r>
+        <w:rPr>
+          <w:b/>
+          <w:bCs/>
+        </w:rPr>
+        <w:t xml:space="preserve"> NETWORKING COMMANDS</w:t>
+      </w:r>
+    </w:p>
+    <w:p>
+      <w:pPr>
+        <w:rPr>
+          <w:b/>
+          <w:bCs/>
+        </w:rPr>
+      </w:pPr>
+      <w:r>
+        <w:t xml:space="preserve">If the commands are not install </w:t>
+      </w:r>
+      <w:proofErr w:type="gramStart"/>
+      <w:r>
+        <w:t>using :</w:t>
+      </w:r>
+      <w:proofErr w:type="gramEnd"/>
+      <w:r>
+        <w:rPr>
+          <w:b/>
+          <w:bCs/>
+        </w:rPr>
+        <w:t xml:space="preserve"> </w:t>
+      </w:r>
+      <w:proofErr w:type="spellStart"/>
+      <w:r>
+        <w:rPr>
+          <w:b/>
+          <w:bCs/>
+        </w:rPr>
+        <w:t>sudo</w:t>
+      </w:r>
+      <w:proofErr w:type="spellEnd"/>
+      <w:r>
+        <w:rPr>
+          <w:b/>
+          <w:bCs/>
+        </w:rPr>
+        <w:t xml:space="preserve"> apt install net-tools</w:t>
+      </w:r>
+    </w:p>
+    <w:p>
       <w:r>
         <w:rPr>
           <w:b/>
@@ -5368,34 +5272,41 @@
           <w:b/>
           <w:bCs/>
         </w:rPr>
-        <w:t>wget</w:t>
-      </w:r>
-      <w:proofErr w:type="spellEnd"/>
-      <w:r>
-        <w:rPr>
-          <w:b/>
-          <w:bCs/>
-        </w:rPr>
-        <w:t xml:space="preserve"> </w:t>
-      </w:r>
-      <w:proofErr w:type="spellStart"/>
-      <w:r>
-        <w:rPr>
-          <w:b/>
-          <w:bCs/>
-        </w:rPr>
-        <w:t>url</w:t>
-      </w:r>
-      <w:proofErr w:type="spellEnd"/>
-    </w:p>
-    <w:p>
-      <w:r>
-        <w:t>→ Downloads files from URL.</w:t>
-      </w:r>
-    </w:p>
-    <w:p>
-      <w:r>
-        <w:pict w14:anchorId="6C1D6D3A">
+        <w:t>ifconfig</w:t>
+      </w:r>
+      <w:proofErr w:type="spellEnd"/>
+      <w:r>
+        <w:rPr>
+          <w:b/>
+          <w:bCs/>
+        </w:rPr>
+        <w:t xml:space="preserve"> / </w:t>
+      </w:r>
+      <w:proofErr w:type="spellStart"/>
+      <w:r>
+        <w:rPr>
+          <w:b/>
+          <w:bCs/>
+        </w:rPr>
+        <w:t>ip</w:t>
+      </w:r>
+      <w:proofErr w:type="spellEnd"/>
+      <w:r>
+        <w:rPr>
+          <w:b/>
+          <w:bCs/>
+        </w:rPr>
+        <w:t xml:space="preserve"> a</w:t>
+      </w:r>
+    </w:p>
+    <w:p>
+      <w:r>
+        <w:t>→ Displays IP address.</w:t>
+      </w:r>
+    </w:p>
+    <w:p>
+      <w:r>
+        <w:pict w14:anchorId="13CAB0FA">
           <v:rect id="_x0000_i1035" style="width:0;height:1.5pt" o:hralign="center" o:hrstd="t" o:hr="t" fillcolor="#a0a0a0" stroked="f"/>
         </w:pict>
       </w:r>
@@ -5413,6 +5324,87 @@
           <w:b/>
           <w:bCs/>
         </w:rPr>
+        <w:t>ping domain</w:t>
+      </w:r>
+    </w:p>
+    <w:p>
+      <w:r>
+        <w:t>→ Checks connectivity.</w:t>
+      </w:r>
+    </w:p>
+    <w:p>
+      <w:r>
+        <w:pict w14:anchorId="61F416D9">
+          <v:rect id="_x0000_i1036" style="width:0;height:1.5pt" o:hralign="center" o:hrstd="t" o:hr="t" fillcolor="#a0a0a0" stroked="f"/>
+        </w:pict>
+      </w:r>
+    </w:p>
+    <w:p>
+      <w:r>
+        <w:rPr>
+          <w:b/>
+          <w:bCs/>
+        </w:rPr>
+        <w:sym w:font="Wingdings" w:char="F0E0"/>
+      </w:r>
+      <w:r>
+        <w:rPr>
+          <w:b/>
+          <w:bCs/>
+        </w:rPr>
+        <w:t xml:space="preserve"> </w:t>
+      </w:r>
+      <w:proofErr w:type="spellStart"/>
+      <w:r>
+        <w:rPr>
+          <w:b/>
+          <w:bCs/>
+        </w:rPr>
+        <w:t>wget</w:t>
+      </w:r>
+      <w:proofErr w:type="spellEnd"/>
+      <w:r>
+        <w:rPr>
+          <w:b/>
+          <w:bCs/>
+        </w:rPr>
+        <w:t xml:space="preserve"> </w:t>
+      </w:r>
+      <w:proofErr w:type="spellStart"/>
+      <w:r>
+        <w:rPr>
+          <w:b/>
+          <w:bCs/>
+        </w:rPr>
+        <w:t>url</w:t>
+      </w:r>
+      <w:proofErr w:type="spellEnd"/>
+    </w:p>
+    <w:p>
+      <w:r>
+        <w:t>→ Downloads files from URL.</w:t>
+      </w:r>
+    </w:p>
+    <w:p>
+      <w:r>
+        <w:pict w14:anchorId="6C1D6D3A">
+          <v:rect id="_x0000_i1037" style="width:0;height:1.5pt" o:hralign="center" o:hrstd="t" o:hr="t" fillcolor="#a0a0a0" stroked="f"/>
+        </w:pict>
+      </w:r>
+    </w:p>
+    <w:p>
+      <w:r>
+        <w:rPr>
+          <w:b/>
+          <w:bCs/>
+        </w:rPr>
+        <w:sym w:font="Wingdings" w:char="F0E0"/>
+      </w:r>
+      <w:r>
+        <w:rPr>
+          <w:b/>
+          <w:bCs/>
+        </w:rPr>
         <w:t xml:space="preserve"> curl </w:t>
       </w:r>
       <w:proofErr w:type="spellStart"/>
@@ -5433,7 +5425,7 @@
     <w:p>
       <w:r>
         <w:pict w14:anchorId="3FF44793">
-          <v:rect id="_x0000_i1036" style="width:0;height:1.5pt" o:hralign="center" o:hrstd="t" o:hr="t" fillcolor="#a0a0a0" stroked="f"/>
+          <v:rect id="_x0000_i1038" style="width:0;height:1.5pt" o:hralign="center" o:hrstd="t" o:hr="t" fillcolor="#a0a0a0" stroked="f"/>
         </w:pict>
       </w:r>
     </w:p>
@@ -5546,7 +5538,7 @@
     <w:p>
       <w:r>
         <w:pict w14:anchorId="196AB5D6">
-          <v:rect id="_x0000_i1037" style="width:0;height:1.5pt" o:hralign="center" o:hrstd="t" o:hr="t" fillcolor="#a0a0a0" stroked="f"/>
+          <v:rect id="_x0000_i1039" style="width:0;height:1.5pt" o:hralign="center" o:hrstd="t" o:hr="t" fillcolor="#a0a0a0" stroked="f"/>
         </w:pict>
       </w:r>
     </w:p>
@@ -5584,7 +5576,7 @@
     <w:p>
       <w:r>
         <w:pict w14:anchorId="2DCE87A5">
-          <v:rect id="_x0000_i1038" style="width:0;height:1.5pt" o:hralign="center" o:hrstd="t" o:hr="t" fillcolor="#a0a0a0" stroked="f"/>
+          <v:rect id="_x0000_i1040" style="width:0;height:1.5pt" o:hralign="center" o:hrstd="t" o:hr="t" fillcolor="#a0a0a0" stroked="f"/>
         </w:pict>
       </w:r>
     </w:p>
@@ -5837,7 +5829,7 @@
     <w:p>
       <w:r>
         <w:pict w14:anchorId="6736818E">
-          <v:rect id="_x0000_i1039" style="width:0;height:1.5pt" o:hralign="center" o:hrstd="t" o:hr="t" fillcolor="#a0a0a0" stroked="f"/>
+          <v:rect id="_x0000_i1041" style="width:0;height:1.5pt" o:hralign="center" o:hrstd="t" o:hr="t" fillcolor="#a0a0a0" stroked="f"/>
         </w:pict>
       </w:r>
     </w:p>
@@ -5928,6 +5920,26 @@
     <w:p>
       <w:r>
         <w:t>5.15.0-164-generic</w:t>
+      </w:r>
+    </w:p>
+    <w:p/>
+    <w:p>
+      <w:pPr>
+        <w:rPr>
+          <w:b/>
+          <w:bCs/>
+          <w:sz w:val="28"/>
+          <w:u w:val="single"/>
+        </w:rPr>
+      </w:pPr>
+      <w:r>
+        <w:rPr>
+          <w:b/>
+          <w:bCs/>
+          <w:sz w:val="28"/>
+          <w:u w:val="single"/>
+        </w:rPr>
+        <w:t>Task</w:t>
       </w:r>
     </w:p>
     <w:p>
@@ -5935,10 +5947,1240 @@
         <w:pStyle w:val="ListParagraph"/>
         <w:numPr>
           <w:ilvl w:val="0"/>
-          <w:numId w:val="58"/>
+          <w:numId w:val="59"/>
         </w:numPr>
       </w:pPr>
-    </w:p>
+      <w:r>
+        <w:t>Create a file and make changes in the user group and other permissions using numeric numbers.</w:t>
+      </w:r>
+    </w:p>
+    <w:p>
+      <w:pPr>
+        <w:ind w:left="360"/>
+      </w:pPr>
+      <w:r>
+        <w:t>Doing:</w:t>
+      </w:r>
+    </w:p>
+    <w:p>
+      <w:pPr>
+        <w:pStyle w:val="ListParagraph"/>
+        <w:numPr>
+          <w:ilvl w:val="0"/>
+          <w:numId w:val="60"/>
+        </w:numPr>
+      </w:pPr>
+      <w:r>
+        <w:t>Creating a file</w:t>
+      </w:r>
+    </w:p>
+    <w:p>
+      <w:pPr>
+        <w:pStyle w:val="ListParagraph"/>
+      </w:pPr>
+      <w:proofErr w:type="spellStart"/>
+      <w:r>
+        <w:t>gyana@</w:t>
+      </w:r>
+      <w:proofErr w:type="gramStart"/>
+      <w:r>
+        <w:t>ubuntu</w:t>
+      </w:r>
+      <w:proofErr w:type="spellEnd"/>
+      <w:r>
+        <w:t>:~</w:t>
+      </w:r>
+      <w:proofErr w:type="gramEnd"/>
+      <w:r>
+        <w:t>$ touch newfile.txt</w:t>
+      </w:r>
+    </w:p>
+    <w:p>
+      <w:pPr>
+        <w:pStyle w:val="ListParagraph"/>
+        <w:numPr>
+          <w:ilvl w:val="0"/>
+          <w:numId w:val="60"/>
+        </w:numPr>
+      </w:pPr>
+      <w:proofErr w:type="spellStart"/>
+      <w:r>
+        <w:t>gyana@</w:t>
+      </w:r>
+      <w:proofErr w:type="gramStart"/>
+      <w:r>
+        <w:t>ubuntu</w:t>
+      </w:r>
+      <w:proofErr w:type="spellEnd"/>
+      <w:r>
+        <w:t>:~</w:t>
+      </w:r>
+      <w:proofErr w:type="gramEnd"/>
+      <w:r>
+        <w:t>$ ls -l newfile.txt</w:t>
+      </w:r>
+    </w:p>
+    <w:p>
+      <w:pPr>
+        <w:pStyle w:val="ListParagraph"/>
+      </w:pPr>
+      <w:r>
+        <w:t>-</w:t>
+      </w:r>
+      <w:proofErr w:type="spellStart"/>
+      <w:r>
+        <w:t>rw</w:t>
+      </w:r>
+      <w:proofErr w:type="spellEnd"/>
+      <w:r>
+        <w:t>-</w:t>
+      </w:r>
+      <w:proofErr w:type="spellStart"/>
+      <w:r>
+        <w:t>rw</w:t>
+      </w:r>
+      <w:proofErr w:type="spellEnd"/>
+      <w:r>
+        <w:t xml:space="preserve">-r-- 1 </w:t>
+      </w:r>
+      <w:proofErr w:type="spellStart"/>
+      <w:r>
+        <w:t>gyana</w:t>
+      </w:r>
+      <w:proofErr w:type="spellEnd"/>
+      <w:r>
+        <w:t xml:space="preserve"> </w:t>
+      </w:r>
+      <w:proofErr w:type="spellStart"/>
+      <w:r>
+        <w:t>gyana</w:t>
+      </w:r>
+      <w:proofErr w:type="spellEnd"/>
+      <w:r>
+        <w:t xml:space="preserve"> 0 </w:t>
+      </w:r>
+      <w:proofErr w:type="gramStart"/>
+      <w:r>
+        <w:t>Feb  5</w:t>
+      </w:r>
+      <w:proofErr w:type="gramEnd"/>
+      <w:r>
+        <w:t xml:space="preserve"> 13:57 newfile.txt</w:t>
+      </w:r>
+    </w:p>
+    <w:p>
+      <w:r>
+        <w:t xml:space="preserve">       -      giving permissions using </w:t>
+      </w:r>
+      <w:proofErr w:type="spellStart"/>
+      <w:r>
+        <w:t>newmeric</w:t>
+      </w:r>
+      <w:proofErr w:type="spellEnd"/>
+      <w:r>
+        <w:t xml:space="preserve"> format</w:t>
+      </w:r>
+    </w:p>
+    <w:p>
+      <w:pPr>
+        <w:rPr>
+          <w:b/>
+          <w:bCs/>
+        </w:rPr>
+      </w:pPr>
+      <w:r>
+        <w:tab/>
+      </w:r>
+      <w:proofErr w:type="spellStart"/>
+      <w:r>
+        <w:rPr>
+          <w:b/>
+          <w:bCs/>
+        </w:rPr>
+        <w:t>gyana@</w:t>
+      </w:r>
+      <w:proofErr w:type="gramStart"/>
+      <w:r>
+        <w:rPr>
+          <w:b/>
+          <w:bCs/>
+        </w:rPr>
+        <w:t>ubuntu</w:t>
+      </w:r>
+      <w:proofErr w:type="spellEnd"/>
+      <w:r>
+        <w:rPr>
+          <w:b/>
+          <w:bCs/>
+        </w:rPr>
+        <w:t>:~</w:t>
+      </w:r>
+      <w:proofErr w:type="gramEnd"/>
+      <w:r>
+        <w:rPr>
+          <w:b/>
+          <w:bCs/>
+        </w:rPr>
+        <w:t xml:space="preserve">$ </w:t>
+      </w:r>
+      <w:proofErr w:type="spellStart"/>
+      <w:r>
+        <w:rPr>
+          <w:b/>
+          <w:bCs/>
+        </w:rPr>
+        <w:t>chmod</w:t>
+      </w:r>
+      <w:proofErr w:type="spellEnd"/>
+      <w:r>
+        <w:rPr>
+          <w:b/>
+          <w:bCs/>
+        </w:rPr>
+        <w:t xml:space="preserve"> 777 newfile.txt</w:t>
+      </w:r>
+    </w:p>
+    <w:p>
+      <w:pPr>
+        <w:ind w:firstLine="720"/>
+      </w:pPr>
+      <w:proofErr w:type="spellStart"/>
+      <w:r>
+        <w:t>gyana@</w:t>
+      </w:r>
+      <w:proofErr w:type="gramStart"/>
+      <w:r>
+        <w:t>ubuntu</w:t>
+      </w:r>
+      <w:proofErr w:type="spellEnd"/>
+      <w:r>
+        <w:t>:~</w:t>
+      </w:r>
+      <w:proofErr w:type="gramEnd"/>
+      <w:r>
+        <w:t>$ ls -l newfile.txt</w:t>
+      </w:r>
+    </w:p>
+    <w:p>
+      <w:pPr>
+        <w:ind w:firstLine="720"/>
+      </w:pPr>
+      <w:r>
+        <w:t>-</w:t>
+      </w:r>
+      <w:proofErr w:type="spellStart"/>
+      <w:r>
+        <w:t>rwxrwxrwx</w:t>
+      </w:r>
+      <w:proofErr w:type="spellEnd"/>
+      <w:r>
+        <w:t xml:space="preserve"> 1 </w:t>
+      </w:r>
+      <w:proofErr w:type="spellStart"/>
+      <w:r>
+        <w:t>gyana</w:t>
+      </w:r>
+      <w:proofErr w:type="spellEnd"/>
+      <w:r>
+        <w:t xml:space="preserve"> </w:t>
+      </w:r>
+      <w:proofErr w:type="spellStart"/>
+      <w:r>
+        <w:t>gyana</w:t>
+      </w:r>
+      <w:proofErr w:type="spellEnd"/>
+      <w:r>
+        <w:t xml:space="preserve"> 0 </w:t>
+      </w:r>
+      <w:proofErr w:type="gramStart"/>
+      <w:r>
+        <w:t>Feb  5</w:t>
+      </w:r>
+      <w:proofErr w:type="gramEnd"/>
+      <w:r>
+        <w:t xml:space="preserve"> 13:57 newfile.txt</w:t>
+      </w:r>
+    </w:p>
+    <w:p>
+      <w:r>
+        <w:lastRenderedPageBreak/>
+        <w:t xml:space="preserve">          -    </w:t>
+      </w:r>
+      <w:proofErr w:type="spellStart"/>
+      <w:r>
+        <w:rPr>
+          <w:b/>
+          <w:bCs/>
+        </w:rPr>
+        <w:t>gyana@</w:t>
+      </w:r>
+      <w:proofErr w:type="gramStart"/>
+      <w:r>
+        <w:rPr>
+          <w:b/>
+          <w:bCs/>
+        </w:rPr>
+        <w:t>ubuntu</w:t>
+      </w:r>
+      <w:proofErr w:type="spellEnd"/>
+      <w:r>
+        <w:rPr>
+          <w:b/>
+          <w:bCs/>
+        </w:rPr>
+        <w:t>:~</w:t>
+      </w:r>
+      <w:proofErr w:type="gramEnd"/>
+      <w:r>
+        <w:rPr>
+          <w:b/>
+          <w:bCs/>
+        </w:rPr>
+        <w:t xml:space="preserve">$ </w:t>
+      </w:r>
+      <w:proofErr w:type="spellStart"/>
+      <w:r>
+        <w:rPr>
+          <w:b/>
+          <w:bCs/>
+        </w:rPr>
+        <w:t>chmod</w:t>
+      </w:r>
+      <w:proofErr w:type="spellEnd"/>
+      <w:r>
+        <w:rPr>
+          <w:b/>
+          <w:bCs/>
+        </w:rPr>
+        <w:t xml:space="preserve"> 614 newfile.txt</w:t>
+      </w:r>
+    </w:p>
+    <w:p>
+      <w:pPr>
+        <w:ind w:firstLine="720"/>
+      </w:pPr>
+      <w:proofErr w:type="spellStart"/>
+      <w:r>
+        <w:t>gyana@</w:t>
+      </w:r>
+      <w:proofErr w:type="gramStart"/>
+      <w:r>
+        <w:t>ubuntu</w:t>
+      </w:r>
+      <w:proofErr w:type="spellEnd"/>
+      <w:r>
+        <w:t>:~</w:t>
+      </w:r>
+      <w:proofErr w:type="gramEnd"/>
+      <w:r>
+        <w:t>$ ls -l newfile.txt</w:t>
+      </w:r>
+    </w:p>
+    <w:p>
+      <w:pPr>
+        <w:ind w:firstLine="720"/>
+      </w:pPr>
+      <w:r>
+        <w:t>-</w:t>
+      </w:r>
+      <w:proofErr w:type="spellStart"/>
+      <w:r>
+        <w:t>rw</w:t>
+      </w:r>
+      <w:proofErr w:type="spellEnd"/>
+      <w:r>
+        <w:t>---</w:t>
+      </w:r>
+      <w:proofErr w:type="spellStart"/>
+      <w:r>
+        <w:t>xr</w:t>
+      </w:r>
+      <w:proofErr w:type="spellEnd"/>
+      <w:r>
+        <w:t xml:space="preserve">-- 1 </w:t>
+      </w:r>
+      <w:proofErr w:type="spellStart"/>
+      <w:r>
+        <w:t>gyana</w:t>
+      </w:r>
+      <w:proofErr w:type="spellEnd"/>
+      <w:r>
+        <w:t xml:space="preserve"> </w:t>
+      </w:r>
+      <w:proofErr w:type="spellStart"/>
+      <w:r>
+        <w:t>gyana</w:t>
+      </w:r>
+      <w:proofErr w:type="spellEnd"/>
+      <w:r>
+        <w:t xml:space="preserve"> 0 </w:t>
+      </w:r>
+      <w:proofErr w:type="gramStart"/>
+      <w:r>
+        <w:t>Feb  5</w:t>
+      </w:r>
+      <w:proofErr w:type="gramEnd"/>
+      <w:r>
+        <w:t xml:space="preserve"> 13:57 newfile.txt</w:t>
+      </w:r>
+    </w:p>
+    <w:p>
+      <w:pPr>
+        <w:ind w:firstLine="720"/>
+      </w:pPr>
+      <w:proofErr w:type="spellStart"/>
+      <w:r>
+        <w:t>gyana@</w:t>
+      </w:r>
+      <w:proofErr w:type="gramStart"/>
+      <w:r>
+        <w:t>ubuntu</w:t>
+      </w:r>
+      <w:proofErr w:type="spellEnd"/>
+      <w:r>
+        <w:t>:~</w:t>
+      </w:r>
+      <w:proofErr w:type="gramEnd"/>
+      <w:r>
+        <w:t>$</w:t>
+      </w:r>
+    </w:p>
+    <w:p>
+      <w:r>
+        <w:t xml:space="preserve">     </w:t>
+      </w:r>
+      <w:r>
+        <w:tab/>
+        <w:t xml:space="preserve">6 = for user it is giving read and write </w:t>
+      </w:r>
+      <w:proofErr w:type="gramStart"/>
+      <w:r>
+        <w:t>permission(</w:t>
+      </w:r>
+      <w:proofErr w:type="gramEnd"/>
+      <w:r>
+        <w:t>4+2)</w:t>
+      </w:r>
+    </w:p>
+    <w:p>
+      <w:r>
+        <w:tab/>
+        <w:t>1 = for group it is giving only execute permission</w:t>
+      </w:r>
+    </w:p>
+    <w:p>
+      <w:r>
+        <w:tab/>
+        <w:t>4 = for others it is giving only read permission</w:t>
+      </w:r>
+    </w:p>
+    <w:p/>
+    <w:p>
+      <w:pPr>
+        <w:pStyle w:val="ListParagraph"/>
+        <w:numPr>
+          <w:ilvl w:val="0"/>
+          <w:numId w:val="59"/>
+        </w:numPr>
+      </w:pPr>
+      <w:r>
+        <w:t xml:space="preserve">Create a new file check its default owner in users and groups permissions. Then create a new user give that file permission to that new user check the permissions and </w:t>
+      </w:r>
+      <w:r>
+        <w:t xml:space="preserve">revoke user </w:t>
+      </w:r>
+      <w:proofErr w:type="gramStart"/>
+      <w:r>
+        <w:t>permission</w:t>
+      </w:r>
+      <w:r>
+        <w:t xml:space="preserve"> </w:t>
+      </w:r>
+      <w:r>
+        <w:t>.</w:t>
+      </w:r>
+      <w:proofErr w:type="gramEnd"/>
+    </w:p>
+    <w:p>
+      <w:pPr>
+        <w:pStyle w:val="ListParagraph"/>
+      </w:pPr>
+    </w:p>
+    <w:p>
+      <w:pPr>
+        <w:pStyle w:val="ListParagraph"/>
+      </w:pPr>
+      <w:r>
+        <w:t>Doing:</w:t>
+      </w:r>
+    </w:p>
+    <w:p>
+      <w:pPr>
+        <w:pStyle w:val="ListParagraph"/>
+      </w:pPr>
+    </w:p>
+    <w:p>
+      <w:pPr>
+        <w:pStyle w:val="ListParagraph"/>
+        <w:numPr>
+          <w:ilvl w:val="0"/>
+          <w:numId w:val="60"/>
+        </w:numPr>
+      </w:pPr>
+      <w:r>
+        <w:t xml:space="preserve">Creating a new user </w:t>
+      </w:r>
+      <w:r>
+        <w:rPr>
+          <w:b/>
+          <w:bCs/>
+        </w:rPr>
+        <w:t>nf1.txt</w:t>
+      </w:r>
+      <w:r>
+        <w:t xml:space="preserve"> and </w:t>
+      </w:r>
+      <w:proofErr w:type="spellStart"/>
+      <w:r>
+        <w:t>chenking</w:t>
+      </w:r>
+      <w:proofErr w:type="spellEnd"/>
+      <w:r>
+        <w:t xml:space="preserve"> its permissions</w:t>
+      </w:r>
+    </w:p>
+    <w:p>
+      <w:pPr>
+        <w:pStyle w:val="ListParagraph"/>
+        <w:rPr>
+          <w:b/>
+          <w:bCs/>
+        </w:rPr>
+      </w:pPr>
+      <w:proofErr w:type="spellStart"/>
+      <w:r>
+        <w:rPr>
+          <w:b/>
+          <w:bCs/>
+        </w:rPr>
+        <w:t>gyana@</w:t>
+      </w:r>
+      <w:proofErr w:type="gramStart"/>
+      <w:r>
+        <w:rPr>
+          <w:b/>
+          <w:bCs/>
+        </w:rPr>
+        <w:t>ubuntu</w:t>
+      </w:r>
+      <w:proofErr w:type="spellEnd"/>
+      <w:r>
+        <w:rPr>
+          <w:b/>
+          <w:bCs/>
+        </w:rPr>
+        <w:t>:~</w:t>
+      </w:r>
+      <w:proofErr w:type="gramEnd"/>
+      <w:r>
+        <w:rPr>
+          <w:b/>
+          <w:bCs/>
+        </w:rPr>
+        <w:t>$ touch nf1.txt</w:t>
+      </w:r>
+    </w:p>
+    <w:p>
+      <w:pPr>
+        <w:pStyle w:val="ListParagraph"/>
+      </w:pPr>
+      <w:proofErr w:type="spellStart"/>
+      <w:r>
+        <w:t>gyana@</w:t>
+      </w:r>
+      <w:proofErr w:type="gramStart"/>
+      <w:r>
+        <w:t>ubuntu</w:t>
+      </w:r>
+      <w:proofErr w:type="spellEnd"/>
+      <w:r>
+        <w:t>:~</w:t>
+      </w:r>
+      <w:proofErr w:type="gramEnd"/>
+      <w:r>
+        <w:t xml:space="preserve">$ </w:t>
+      </w:r>
+      <w:r>
+        <w:rPr>
+          <w:b/>
+          <w:bCs/>
+        </w:rPr>
+        <w:t>ls -l nf1.txt</w:t>
+      </w:r>
+    </w:p>
+    <w:p>
+      <w:pPr>
+        <w:pStyle w:val="ListParagraph"/>
+      </w:pPr>
+      <w:r>
+        <w:t>-</w:t>
+      </w:r>
+      <w:proofErr w:type="spellStart"/>
+      <w:r>
+        <w:t>rw</w:t>
+      </w:r>
+      <w:proofErr w:type="spellEnd"/>
+      <w:r>
+        <w:t>-</w:t>
+      </w:r>
+      <w:proofErr w:type="spellStart"/>
+      <w:r>
+        <w:t>rw</w:t>
+      </w:r>
+      <w:proofErr w:type="spellEnd"/>
+      <w:r>
+        <w:t xml:space="preserve">-r-- 1 </w:t>
+      </w:r>
+      <w:proofErr w:type="spellStart"/>
+      <w:r>
+        <w:rPr>
+          <w:b/>
+          <w:bCs/>
+        </w:rPr>
+        <w:t>gyana</w:t>
+      </w:r>
+      <w:proofErr w:type="spellEnd"/>
+      <w:r>
+        <w:t xml:space="preserve"> </w:t>
+      </w:r>
+      <w:proofErr w:type="spellStart"/>
+      <w:r>
+        <w:t>gyana</w:t>
+      </w:r>
+      <w:proofErr w:type="spellEnd"/>
+      <w:r>
+        <w:t xml:space="preserve"> 0 </w:t>
+      </w:r>
+      <w:proofErr w:type="gramStart"/>
+      <w:r>
+        <w:t>Feb  5</w:t>
+      </w:r>
+      <w:proofErr w:type="gramEnd"/>
+      <w:r>
+        <w:t xml:space="preserve"> 14:41 nf1.txt</w:t>
+      </w:r>
+    </w:p>
+    <w:p>
+      <w:r>
+        <w:t xml:space="preserve">       </w:t>
+      </w:r>
+      <w:r>
+        <w:t xml:space="preserve">- </w:t>
+      </w:r>
+      <w:r>
+        <w:t xml:space="preserve">     creating a new user </w:t>
+      </w:r>
+      <w:proofErr w:type="spellStart"/>
+      <w:r>
+        <w:rPr>
+          <w:b/>
+          <w:bCs/>
+        </w:rPr>
+        <w:t>testuser</w:t>
+      </w:r>
+      <w:proofErr w:type="spellEnd"/>
+    </w:p>
+    <w:p>
+      <w:r>
+        <w:tab/>
+      </w:r>
+      <w:proofErr w:type="spellStart"/>
+      <w:r>
+        <w:t>gyana@</w:t>
+      </w:r>
+      <w:proofErr w:type="gramStart"/>
+      <w:r>
+        <w:t>ubuntu</w:t>
+      </w:r>
+      <w:proofErr w:type="spellEnd"/>
+      <w:r>
+        <w:t>:~</w:t>
+      </w:r>
+      <w:proofErr w:type="gramEnd"/>
+      <w:r>
+        <w:t xml:space="preserve">$ </w:t>
+      </w:r>
+      <w:proofErr w:type="spellStart"/>
+      <w:r>
+        <w:t>sudo</w:t>
+      </w:r>
+      <w:proofErr w:type="spellEnd"/>
+      <w:r>
+        <w:t xml:space="preserve"> </w:t>
+      </w:r>
+      <w:proofErr w:type="spellStart"/>
+      <w:r>
+        <w:t>useradd</w:t>
+      </w:r>
+      <w:proofErr w:type="spellEnd"/>
+      <w:r>
+        <w:t xml:space="preserve"> </w:t>
+      </w:r>
+      <w:proofErr w:type="spellStart"/>
+      <w:r>
+        <w:t>testuser</w:t>
+      </w:r>
+      <w:proofErr w:type="spellEnd"/>
+    </w:p>
+    <w:p>
+      <w:r>
+        <w:t xml:space="preserve">       -</w:t>
+      </w:r>
+      <w:r>
+        <w:tab/>
+        <w:t xml:space="preserve">giving that </w:t>
+      </w:r>
+      <w:proofErr w:type="spellStart"/>
+      <w:r>
+        <w:rPr>
+          <w:b/>
+          <w:bCs/>
+        </w:rPr>
+        <w:t>userpermission</w:t>
+      </w:r>
+      <w:proofErr w:type="spellEnd"/>
+      <w:r>
+        <w:t xml:space="preserve"> to the file.</w:t>
+      </w:r>
+    </w:p>
+    <w:p>
+      <w:r>
+        <w:tab/>
+        <w:t xml:space="preserve"> </w:t>
+      </w:r>
+      <w:proofErr w:type="spellStart"/>
+      <w:r>
+        <w:t>gyana@</w:t>
+      </w:r>
+      <w:proofErr w:type="gramStart"/>
+      <w:r>
+        <w:t>ubuntu</w:t>
+      </w:r>
+      <w:proofErr w:type="spellEnd"/>
+      <w:r>
+        <w:t>:~</w:t>
+      </w:r>
+      <w:proofErr w:type="gramEnd"/>
+      <w:r>
+        <w:t xml:space="preserve">$ </w:t>
+      </w:r>
+      <w:proofErr w:type="spellStart"/>
+      <w:r>
+        <w:rPr>
+          <w:b/>
+          <w:bCs/>
+        </w:rPr>
+        <w:t>sudo</w:t>
+      </w:r>
+      <w:proofErr w:type="spellEnd"/>
+      <w:r>
+        <w:rPr>
+          <w:b/>
+          <w:bCs/>
+        </w:rPr>
+        <w:t xml:space="preserve"> </w:t>
+      </w:r>
+      <w:proofErr w:type="spellStart"/>
+      <w:r>
+        <w:rPr>
+          <w:b/>
+          <w:bCs/>
+        </w:rPr>
+        <w:t>chown</w:t>
+      </w:r>
+      <w:proofErr w:type="spellEnd"/>
+      <w:r>
+        <w:rPr>
+          <w:b/>
+          <w:bCs/>
+        </w:rPr>
+        <w:t xml:space="preserve"> </w:t>
+      </w:r>
+      <w:proofErr w:type="spellStart"/>
+      <w:r>
+        <w:rPr>
+          <w:b/>
+          <w:bCs/>
+        </w:rPr>
+        <w:t>testuser</w:t>
+      </w:r>
+      <w:proofErr w:type="spellEnd"/>
+      <w:r>
+        <w:rPr>
+          <w:b/>
+          <w:bCs/>
+        </w:rPr>
+        <w:t xml:space="preserve"> nf1.txt</w:t>
+      </w:r>
+    </w:p>
+    <w:p>
+      <w:pPr>
+        <w:ind w:firstLine="720"/>
+      </w:pPr>
+      <w:proofErr w:type="spellStart"/>
+      <w:r>
+        <w:t>gyana@</w:t>
+      </w:r>
+      <w:proofErr w:type="gramStart"/>
+      <w:r>
+        <w:t>ubuntu</w:t>
+      </w:r>
+      <w:proofErr w:type="spellEnd"/>
+      <w:r>
+        <w:t>:~</w:t>
+      </w:r>
+      <w:proofErr w:type="gramEnd"/>
+      <w:r>
+        <w:t>$ ls -l nf1.txt</w:t>
+      </w:r>
+    </w:p>
+    <w:p>
+      <w:pPr>
+        <w:ind w:firstLine="720"/>
+      </w:pPr>
+      <w:r>
+        <w:t>-</w:t>
+      </w:r>
+      <w:proofErr w:type="spellStart"/>
+      <w:r>
+        <w:t>rw</w:t>
+      </w:r>
+      <w:proofErr w:type="spellEnd"/>
+      <w:r>
+        <w:t>-</w:t>
+      </w:r>
+      <w:proofErr w:type="spellStart"/>
+      <w:r>
+        <w:t>rw</w:t>
+      </w:r>
+      <w:proofErr w:type="spellEnd"/>
+      <w:r>
+        <w:t xml:space="preserve">-r-- 1 </w:t>
+      </w:r>
+      <w:proofErr w:type="spellStart"/>
+      <w:r>
+        <w:rPr>
+          <w:b/>
+          <w:bCs/>
+        </w:rPr>
+        <w:t>testuser</w:t>
+      </w:r>
+      <w:proofErr w:type="spellEnd"/>
+      <w:r>
+        <w:t xml:space="preserve"> </w:t>
+      </w:r>
+      <w:proofErr w:type="spellStart"/>
+      <w:r>
+        <w:t>gyana</w:t>
+      </w:r>
+      <w:proofErr w:type="spellEnd"/>
+      <w:r>
+        <w:t xml:space="preserve"> 0 </w:t>
+      </w:r>
+      <w:proofErr w:type="gramStart"/>
+      <w:r>
+        <w:t>Feb  5</w:t>
+      </w:r>
+      <w:proofErr w:type="gramEnd"/>
+      <w:r>
+        <w:t xml:space="preserve"> 14:41 nf1.txt</w:t>
+      </w:r>
+    </w:p>
+    <w:p>
+      <w:r>
+        <w:t xml:space="preserve">       -      giving default user permission again</w:t>
+      </w:r>
+    </w:p>
+    <w:p>
+      <w:pPr>
+        <w:rPr>
+          <w:b/>
+          <w:bCs/>
+        </w:rPr>
+      </w:pPr>
+      <w:r>
+        <w:tab/>
+      </w:r>
+      <w:proofErr w:type="spellStart"/>
+      <w:r>
+        <w:t>gyana@</w:t>
+      </w:r>
+      <w:proofErr w:type="gramStart"/>
+      <w:r>
+        <w:t>ubuntu</w:t>
+      </w:r>
+      <w:proofErr w:type="spellEnd"/>
+      <w:r>
+        <w:t>:~</w:t>
+      </w:r>
+      <w:proofErr w:type="gramEnd"/>
+      <w:r>
+        <w:t xml:space="preserve">$ </w:t>
+      </w:r>
+      <w:proofErr w:type="spellStart"/>
+      <w:r>
+        <w:rPr>
+          <w:b/>
+          <w:bCs/>
+        </w:rPr>
+        <w:t>sudo</w:t>
+      </w:r>
+      <w:proofErr w:type="spellEnd"/>
+      <w:r>
+        <w:rPr>
+          <w:b/>
+          <w:bCs/>
+        </w:rPr>
+        <w:t xml:space="preserve"> </w:t>
+      </w:r>
+      <w:proofErr w:type="spellStart"/>
+      <w:r>
+        <w:rPr>
+          <w:b/>
+          <w:bCs/>
+        </w:rPr>
+        <w:t>chown</w:t>
+      </w:r>
+      <w:proofErr w:type="spellEnd"/>
+      <w:r>
+        <w:rPr>
+          <w:b/>
+          <w:bCs/>
+        </w:rPr>
+        <w:t xml:space="preserve"> </w:t>
+      </w:r>
+      <w:proofErr w:type="spellStart"/>
+      <w:r>
+        <w:rPr>
+          <w:b/>
+          <w:bCs/>
+        </w:rPr>
+        <w:t>gyana</w:t>
+      </w:r>
+      <w:proofErr w:type="spellEnd"/>
+      <w:r>
+        <w:rPr>
+          <w:b/>
+          <w:bCs/>
+        </w:rPr>
+        <w:t xml:space="preserve"> nf1.txt</w:t>
+      </w:r>
+    </w:p>
+    <w:p>
+      <w:pPr>
+        <w:ind w:firstLine="720"/>
+      </w:pPr>
+      <w:proofErr w:type="spellStart"/>
+      <w:r>
+        <w:t>gyana@</w:t>
+      </w:r>
+      <w:proofErr w:type="gramStart"/>
+      <w:r>
+        <w:t>ubuntu</w:t>
+      </w:r>
+      <w:proofErr w:type="spellEnd"/>
+      <w:r>
+        <w:t>:~</w:t>
+      </w:r>
+      <w:proofErr w:type="gramEnd"/>
+      <w:r>
+        <w:t>$ ls -l nf1.txt</w:t>
+      </w:r>
+    </w:p>
+    <w:p>
+      <w:pPr>
+        <w:ind w:firstLine="720"/>
+      </w:pPr>
+      <w:r>
+        <w:t>-</w:t>
+      </w:r>
+      <w:proofErr w:type="spellStart"/>
+      <w:r>
+        <w:t>rw</w:t>
+      </w:r>
+      <w:proofErr w:type="spellEnd"/>
+      <w:r>
+        <w:t>-</w:t>
+      </w:r>
+      <w:proofErr w:type="spellStart"/>
+      <w:r>
+        <w:t>rw</w:t>
+      </w:r>
+      <w:proofErr w:type="spellEnd"/>
+      <w:r>
+        <w:t xml:space="preserve">-r-- 1 </w:t>
+      </w:r>
+      <w:proofErr w:type="spellStart"/>
+      <w:r>
+        <w:rPr>
+          <w:b/>
+          <w:bCs/>
+        </w:rPr>
+        <w:t>gyana</w:t>
+      </w:r>
+      <w:proofErr w:type="spellEnd"/>
+      <w:r>
+        <w:t xml:space="preserve"> </w:t>
+      </w:r>
+      <w:proofErr w:type="spellStart"/>
+      <w:r>
+        <w:t>gyana</w:t>
+      </w:r>
+      <w:proofErr w:type="spellEnd"/>
+      <w:r>
+        <w:t xml:space="preserve"> 0 </w:t>
+      </w:r>
+      <w:proofErr w:type="gramStart"/>
+      <w:r>
+        <w:t>Feb  5</w:t>
+      </w:r>
+      <w:proofErr w:type="gramEnd"/>
+      <w:r>
+        <w:t xml:space="preserve"> 14:41 nf1.txt</w:t>
+      </w:r>
+    </w:p>
+    <w:p>
+      <w:pPr>
+        <w:ind w:firstLine="720"/>
+      </w:pPr>
+    </w:p>
+    <w:p>
+      <w:pPr>
+        <w:ind w:firstLine="720"/>
+      </w:pPr>
+    </w:p>
+    <w:p>
+      <w:pPr>
+        <w:ind w:firstLine="720"/>
+      </w:pPr>
+    </w:p>
+    <w:p>
+      <w:pPr>
+        <w:pStyle w:val="ListParagraph"/>
+        <w:numPr>
+          <w:ilvl w:val="0"/>
+          <w:numId w:val="59"/>
+        </w:numPr>
+      </w:pPr>
+      <w:r>
+        <w:lastRenderedPageBreak/>
+        <w:t>Use the process management commands and kill the process attach the screenshots</w:t>
+      </w:r>
+    </w:p>
+    <w:p>
+      <w:pPr>
+        <w:ind w:left="360"/>
+      </w:pPr>
+      <w:r>
+        <w:t>Doing:</w:t>
+      </w:r>
+    </w:p>
+    <w:p>
+      <w:pPr>
+        <w:ind w:left="360"/>
+      </w:pPr>
+      <w:proofErr w:type="spellStart"/>
+      <w:r>
+        <w:t>gyana@</w:t>
+      </w:r>
+      <w:proofErr w:type="gramStart"/>
+      <w:r>
+        <w:t>ubuntu</w:t>
+      </w:r>
+      <w:proofErr w:type="spellEnd"/>
+      <w:r>
+        <w:t>:~</w:t>
+      </w:r>
+      <w:proofErr w:type="gramEnd"/>
+      <w:r>
+        <w:t xml:space="preserve">$ </w:t>
+      </w:r>
+      <w:proofErr w:type="spellStart"/>
+      <w:r>
+        <w:t>ps</w:t>
+      </w:r>
+      <w:proofErr w:type="spellEnd"/>
+    </w:p>
+    <w:p>
+      <w:pPr>
+        <w:ind w:left="360"/>
+      </w:pPr>
+      <w:r>
+        <w:t xml:space="preserve">    PID TTY          TIME CMD</w:t>
+      </w:r>
+    </w:p>
+    <w:p>
+      <w:pPr>
+        <w:ind w:left="360"/>
+      </w:pPr>
+      <w:r>
+        <w:t xml:space="preserve">   1109 pts/0    00:00:01 bash</w:t>
+      </w:r>
+    </w:p>
+    <w:p>
+      <w:pPr>
+        <w:ind w:left="360"/>
+      </w:pPr>
+      <w:r>
+        <w:t xml:space="preserve">   2484 pts/0    00:00:00 </w:t>
+      </w:r>
+      <w:proofErr w:type="spellStart"/>
+      <w:r>
+        <w:t>ps</w:t>
+      </w:r>
+      <w:proofErr w:type="spellEnd"/>
+    </w:p>
+    <w:p>
+      <w:pPr>
+        <w:ind w:left="360"/>
+      </w:pPr>
+    </w:p>
+    <w:p>
+      <w:pPr>
+        <w:ind w:left="360"/>
+      </w:pPr>
+      <w:proofErr w:type="spellStart"/>
+      <w:r>
+        <w:t>gyana@</w:t>
+      </w:r>
+      <w:proofErr w:type="gramStart"/>
+      <w:r>
+        <w:t>ubuntu</w:t>
+      </w:r>
+      <w:proofErr w:type="spellEnd"/>
+      <w:r>
+        <w:t>:~</w:t>
+      </w:r>
+      <w:proofErr w:type="gramEnd"/>
+      <w:r>
+        <w:t>$ top</w:t>
+      </w:r>
+    </w:p>
+    <w:p>
+      <w:pPr>
+        <w:ind w:left="360"/>
+      </w:pPr>
+    </w:p>
+    <w:p>
+      <w:pPr>
+        <w:ind w:left="360"/>
+      </w:pPr>
+      <w:r>
+        <w:rPr>
+          <w:noProof/>
+        </w:rPr>
+        <w:drawing>
+          <wp:inline distT="0" distB="0" distL="0" distR="0" wp14:anchorId="05BE056E" wp14:editId="7B91203F">
+            <wp:extent cx="5731510" cy="3604260"/>
+            <wp:effectExtent l="0" t="0" r="2540" b="0"/>
+            <wp:docPr id="1262706907" name="Picture 1"/>
+            <wp:cNvGraphicFramePr>
+              <a:graphicFrameLocks xmlns:a="http://schemas.openxmlformats.org/drawingml/2006/main" noChangeAspect="1"/>
+            </wp:cNvGraphicFramePr>
+            <a:graphic xmlns:a="http://schemas.openxmlformats.org/drawingml/2006/main">
+              <a:graphicData uri="http://schemas.openxmlformats.org/drawingml/2006/picture">
+                <pic:pic xmlns:pic="http://schemas.openxmlformats.org/drawingml/2006/picture">
+                  <pic:nvPicPr>
+                    <pic:cNvPr id="1262706907" name="Picture 1262706907"/>
+                    <pic:cNvPicPr/>
+                  </pic:nvPicPr>
+                  <pic:blipFill>
+                    <a:blip r:embed="rId6" cstate="print">
+                      <a:extLst>
+                        <a:ext uri="{28A0092B-C50C-407E-A947-70E740481C1C}">
+                          <a14:useLocalDpi xmlns:a14="http://schemas.microsoft.com/office/drawing/2010/main" val="0"/>
+                        </a:ext>
+                      </a:extLst>
+                    </a:blip>
+                    <a:stretch>
+                      <a:fillRect/>
+                    </a:stretch>
+                  </pic:blipFill>
+                  <pic:spPr>
+                    <a:xfrm>
+                      <a:off x="0" y="0"/>
+                      <a:ext cx="5731510" cy="3604260"/>
+                    </a:xfrm>
+                    <a:prstGeom prst="rect">
+                      <a:avLst/>
+                    </a:prstGeom>
+                  </pic:spPr>
+                </pic:pic>
+              </a:graphicData>
+            </a:graphic>
+          </wp:inline>
+        </w:drawing>
+      </w:r>
+    </w:p>
+    <w:p>
+      <w:pPr>
+        <w:ind w:firstLine="720"/>
+      </w:pPr>
+      <w:r>
+        <w:tab/>
+      </w:r>
+    </w:p>
+    <w:p>
+      <w:r>
+        <w:rPr>
+          <w:noProof/>
+        </w:rPr>
+        <w:lastRenderedPageBreak/>
+        <w:drawing>
+          <wp:inline distT="0" distB="0" distL="0" distR="0" wp14:anchorId="665E3025" wp14:editId="363DCA92">
+            <wp:extent cx="5731510" cy="3223895"/>
+            <wp:effectExtent l="0" t="0" r="2540" b="0"/>
+            <wp:docPr id="1506328101" name="Picture 3"/>
+            <wp:cNvGraphicFramePr>
+              <a:graphicFrameLocks xmlns:a="http://schemas.openxmlformats.org/drawingml/2006/main" noChangeAspect="1"/>
+            </wp:cNvGraphicFramePr>
+            <a:graphic xmlns:a="http://schemas.openxmlformats.org/drawingml/2006/main">
+              <a:graphicData uri="http://schemas.openxmlformats.org/drawingml/2006/picture">
+                <pic:pic xmlns:pic="http://schemas.openxmlformats.org/drawingml/2006/picture">
+                  <pic:nvPicPr>
+                    <pic:cNvPr id="1506328101" name="Picture 1506328101"/>
+                    <pic:cNvPicPr/>
+                  </pic:nvPicPr>
+                  <pic:blipFill>
+                    <a:blip r:embed="rId7" cstate="print">
+                      <a:extLst>
+                        <a:ext uri="{28A0092B-C50C-407E-A947-70E740481C1C}">
+                          <a14:useLocalDpi xmlns:a14="http://schemas.microsoft.com/office/drawing/2010/main" val="0"/>
+                        </a:ext>
+                      </a:extLst>
+                    </a:blip>
+                    <a:stretch>
+                      <a:fillRect/>
+                    </a:stretch>
+                  </pic:blipFill>
+                  <pic:spPr>
+                    <a:xfrm>
+                      <a:off x="0" y="0"/>
+                      <a:ext cx="5731510" cy="3223895"/>
+                    </a:xfrm>
+                    <a:prstGeom prst="rect">
+                      <a:avLst/>
+                    </a:prstGeom>
+                  </pic:spPr>
+                </pic:pic>
+              </a:graphicData>
+            </a:graphic>
+          </wp:inline>
+        </w:drawing>
+      </w:r>
+    </w:p>
+    <w:p/>
+    <w:p/>
     <w:sectPr>
       <w:pgSz w:w="11906" w:h="16838"/>
       <w:pgMar w:top="1440" w:right="1440" w:bottom="1440" w:left="1440" w:header="708" w:footer="708" w:gutter="0"/>
@@ -12441,6 +13683,95 @@
     </w:lvl>
   </w:abstractNum>
   <w:abstractNum w:abstractNumId="46" w15:restartNumberingAfterBreak="0">
+    <w:nsid w:val="66E478DD"/>
+    <w:multiLevelType w:val="hybridMultilevel"/>
+    <w:tmpl w:val="9D4C14FA"/>
+    <w:lvl w:ilvl="0" w:tplc="4009000F">
+      <w:start w:val="1"/>
+      <w:numFmt w:val="decimal"/>
+      <w:lvlText w:val="%1."/>
+      <w:lvlJc w:val="left"/>
+      <w:pPr>
+        <w:ind w:left="720" w:hanging="360"/>
+      </w:pPr>
+      <w:rPr>
+        <w:rFonts w:hint="default"/>
+      </w:rPr>
+    </w:lvl>
+    <w:lvl w:ilvl="1" w:tplc="40090019" w:tentative="1">
+      <w:start w:val="1"/>
+      <w:numFmt w:val="lowerLetter"/>
+      <w:lvlText w:val="%2."/>
+      <w:lvlJc w:val="left"/>
+      <w:pPr>
+        <w:ind w:left="1440" w:hanging="360"/>
+      </w:pPr>
+    </w:lvl>
+    <w:lvl w:ilvl="2" w:tplc="4009001B" w:tentative="1">
+      <w:start w:val="1"/>
+      <w:numFmt w:val="lowerRoman"/>
+      <w:lvlText w:val="%3."/>
+      <w:lvlJc w:val="right"/>
+      <w:pPr>
+        <w:ind w:left="2160" w:hanging="180"/>
+      </w:pPr>
+    </w:lvl>
+    <w:lvl w:ilvl="3" w:tplc="4009000F" w:tentative="1">
+      <w:start w:val="1"/>
+      <w:numFmt w:val="decimal"/>
+      <w:lvlText w:val="%4."/>
+      <w:lvlJc w:val="left"/>
+      <w:pPr>
+        <w:ind w:left="2880" w:hanging="360"/>
+      </w:pPr>
+    </w:lvl>
+    <w:lvl w:ilvl="4" w:tplc="40090019" w:tentative="1">
+      <w:start w:val="1"/>
+      <w:numFmt w:val="lowerLetter"/>
+      <w:lvlText w:val="%5."/>
+      <w:lvlJc w:val="left"/>
+      <w:pPr>
+        <w:ind w:left="3600" w:hanging="360"/>
+      </w:pPr>
+    </w:lvl>
+    <w:lvl w:ilvl="5" w:tplc="4009001B" w:tentative="1">
+      <w:start w:val="1"/>
+      <w:numFmt w:val="lowerRoman"/>
+      <w:lvlText w:val="%6."/>
+      <w:lvlJc w:val="right"/>
+      <w:pPr>
+        <w:ind w:left="4320" w:hanging="180"/>
+      </w:pPr>
+    </w:lvl>
+    <w:lvl w:ilvl="6" w:tplc="4009000F" w:tentative="1">
+      <w:start w:val="1"/>
+      <w:numFmt w:val="decimal"/>
+      <w:lvlText w:val="%7."/>
+      <w:lvlJc w:val="left"/>
+      <w:pPr>
+        <w:ind w:left="5040" w:hanging="360"/>
+      </w:pPr>
+    </w:lvl>
+    <w:lvl w:ilvl="7" w:tplc="40090019" w:tentative="1">
+      <w:start w:val="1"/>
+      <w:numFmt w:val="lowerLetter"/>
+      <w:lvlText w:val="%8."/>
+      <w:lvlJc w:val="left"/>
+      <w:pPr>
+        <w:ind w:left="5760" w:hanging="360"/>
+      </w:pPr>
+    </w:lvl>
+    <w:lvl w:ilvl="8" w:tplc="4009001B" w:tentative="1">
+      <w:start w:val="1"/>
+      <w:numFmt w:val="lowerRoman"/>
+      <w:lvlText w:val="%9."/>
+      <w:lvlJc w:val="right"/>
+      <w:pPr>
+        <w:ind w:left="6480" w:hanging="180"/>
+      </w:pPr>
+    </w:lvl>
+  </w:abstractNum>
+  <w:abstractNum w:abstractNumId="47" w15:restartNumberingAfterBreak="0">
     <w:nsid w:val="673A62C4"/>
     <w:multiLevelType w:val="multilevel"/>
     <w:tmpl w:val="78EC52D2"/>
@@ -12553,7 +13884,120 @@
       </w:pPr>
     </w:lvl>
   </w:abstractNum>
-  <w:abstractNum w:abstractNumId="47" w15:restartNumberingAfterBreak="0">
+  <w:abstractNum w:abstractNumId="48" w15:restartNumberingAfterBreak="0">
+    <w:nsid w:val="67A750A8"/>
+    <w:multiLevelType w:val="hybridMultilevel"/>
+    <w:tmpl w:val="A40AAFA6"/>
+    <w:lvl w:ilvl="0" w:tplc="E474E53A">
+      <w:start w:val="1"/>
+      <w:numFmt w:val="bullet"/>
+      <w:lvlText w:val="-"/>
+      <w:lvlJc w:val="left"/>
+      <w:pPr>
+        <w:ind w:left="720" w:hanging="360"/>
+      </w:pPr>
+      <w:rPr>
+        <w:rFonts w:ascii="Aptos" w:eastAsiaTheme="minorHAnsi" w:hAnsi="Aptos" w:cstheme="minorBidi" w:hint="default"/>
+      </w:rPr>
+    </w:lvl>
+    <w:lvl w:ilvl="1" w:tplc="40090003" w:tentative="1">
+      <w:start w:val="1"/>
+      <w:numFmt w:val="bullet"/>
+      <w:lvlText w:val="o"/>
+      <w:lvlJc w:val="left"/>
+      <w:pPr>
+        <w:ind w:left="1440" w:hanging="360"/>
+      </w:pPr>
+      <w:rPr>
+        <w:rFonts w:ascii="Courier New" w:hAnsi="Courier New" w:cs="Courier New" w:hint="default"/>
+      </w:rPr>
+    </w:lvl>
+    <w:lvl w:ilvl="2" w:tplc="40090005" w:tentative="1">
+      <w:start w:val="1"/>
+      <w:numFmt w:val="bullet"/>
+      <w:lvlText w:val=""/>
+      <w:lvlJc w:val="left"/>
+      <w:pPr>
+        <w:ind w:left="2160" w:hanging="360"/>
+      </w:pPr>
+      <w:rPr>
+        <w:rFonts w:ascii="Wingdings" w:hAnsi="Wingdings" w:hint="default"/>
+      </w:rPr>
+    </w:lvl>
+    <w:lvl w:ilvl="3" w:tplc="40090001" w:tentative="1">
+      <w:start w:val="1"/>
+      <w:numFmt w:val="bullet"/>
+      <w:lvlText w:val=""/>
+      <w:lvlJc w:val="left"/>
+      <w:pPr>
+        <w:ind w:left="2880" w:hanging="360"/>
+      </w:pPr>
+      <w:rPr>
+        <w:rFonts w:ascii="Symbol" w:hAnsi="Symbol" w:hint="default"/>
+      </w:rPr>
+    </w:lvl>
+    <w:lvl w:ilvl="4" w:tplc="40090003" w:tentative="1">
+      <w:start w:val="1"/>
+      <w:numFmt w:val="bullet"/>
+      <w:lvlText w:val="o"/>
+      <w:lvlJc w:val="left"/>
+      <w:pPr>
+        <w:ind w:left="3600" w:hanging="360"/>
+      </w:pPr>
+      <w:rPr>
+        <w:rFonts w:ascii="Courier New" w:hAnsi="Courier New" w:cs="Courier New" w:hint="default"/>
+      </w:rPr>
+    </w:lvl>
+    <w:lvl w:ilvl="5" w:tplc="40090005" w:tentative="1">
+      <w:start w:val="1"/>
+      <w:numFmt w:val="bullet"/>
+      <w:lvlText w:val=""/>
+      <w:lvlJc w:val="left"/>
+      <w:pPr>
+        <w:ind w:left="4320" w:hanging="360"/>
+      </w:pPr>
+      <w:rPr>
+        <w:rFonts w:ascii="Wingdings" w:hAnsi="Wingdings" w:hint="default"/>
+      </w:rPr>
+    </w:lvl>
+    <w:lvl w:ilvl="6" w:tplc="40090001" w:tentative="1">
+      <w:start w:val="1"/>
+      <w:numFmt w:val="bullet"/>
+      <w:lvlText w:val=""/>
+      <w:lvlJc w:val="left"/>
+      <w:pPr>
+        <w:ind w:left="5040" w:hanging="360"/>
+      </w:pPr>
+      <w:rPr>
+        <w:rFonts w:ascii="Symbol" w:hAnsi="Symbol" w:hint="default"/>
+      </w:rPr>
+    </w:lvl>
+    <w:lvl w:ilvl="7" w:tplc="40090003" w:tentative="1">
+      <w:start w:val="1"/>
+      <w:numFmt w:val="bullet"/>
+      <w:lvlText w:val="o"/>
+      <w:lvlJc w:val="left"/>
+      <w:pPr>
+        <w:ind w:left="5760" w:hanging="360"/>
+      </w:pPr>
+      <w:rPr>
+        <w:rFonts w:ascii="Courier New" w:hAnsi="Courier New" w:cs="Courier New" w:hint="default"/>
+      </w:rPr>
+    </w:lvl>
+    <w:lvl w:ilvl="8" w:tplc="40090005" w:tentative="1">
+      <w:start w:val="1"/>
+      <w:numFmt w:val="bullet"/>
+      <w:lvlText w:val=""/>
+      <w:lvlJc w:val="left"/>
+      <w:pPr>
+        <w:ind w:left="6480" w:hanging="360"/>
+      </w:pPr>
+      <w:rPr>
+        <w:rFonts w:ascii="Wingdings" w:hAnsi="Wingdings" w:hint="default"/>
+      </w:rPr>
+    </w:lvl>
+  </w:abstractNum>
+  <w:abstractNum w:abstractNumId="49" w15:restartNumberingAfterBreak="0">
     <w:nsid w:val="6AB5603F"/>
     <w:multiLevelType w:val="multilevel"/>
     <w:tmpl w:val="184A5816"/>
@@ -12702,7 +14146,7 @@
       </w:rPr>
     </w:lvl>
   </w:abstractNum>
-  <w:abstractNum w:abstractNumId="48" w15:restartNumberingAfterBreak="0">
+  <w:abstractNum w:abstractNumId="50" w15:restartNumberingAfterBreak="0">
     <w:nsid w:val="744B3809"/>
     <w:multiLevelType w:val="multilevel"/>
     <w:tmpl w:val="BC0A3EC8"/>
@@ -12851,7 +14295,7 @@
       </w:rPr>
     </w:lvl>
   </w:abstractNum>
-  <w:abstractNum w:abstractNumId="49" w15:restartNumberingAfterBreak="0">
+  <w:abstractNum w:abstractNumId="51" w15:restartNumberingAfterBreak="0">
     <w:nsid w:val="751C04E3"/>
     <w:multiLevelType w:val="multilevel"/>
     <w:tmpl w:val="59A2F05A"/>
@@ -13000,7 +14444,7 @@
       </w:rPr>
     </w:lvl>
   </w:abstractNum>
-  <w:abstractNum w:abstractNumId="50" w15:restartNumberingAfterBreak="0">
+  <w:abstractNum w:abstractNumId="52" w15:restartNumberingAfterBreak="0">
     <w:nsid w:val="75242AE7"/>
     <w:multiLevelType w:val="multilevel"/>
     <w:tmpl w:val="423662D4"/>
@@ -13149,7 +14593,7 @@
       </w:rPr>
     </w:lvl>
   </w:abstractNum>
-  <w:abstractNum w:abstractNumId="51" w15:restartNumberingAfterBreak="0">
+  <w:abstractNum w:abstractNumId="53" w15:restartNumberingAfterBreak="0">
     <w:nsid w:val="78356768"/>
     <w:multiLevelType w:val="hybridMultilevel"/>
     <w:tmpl w:val="8BD292D6"/>
@@ -13290,7 +14734,7 @@
       </w:rPr>
     </w:lvl>
   </w:abstractNum>
-  <w:abstractNum w:abstractNumId="52" w15:restartNumberingAfterBreak="0">
+  <w:abstractNum w:abstractNumId="54" w15:restartNumberingAfterBreak="0">
     <w:nsid w:val="78F82467"/>
     <w:multiLevelType w:val="multilevel"/>
     <w:tmpl w:val="91E81824"/>
@@ -13439,7 +14883,7 @@
       </w:rPr>
     </w:lvl>
   </w:abstractNum>
-  <w:abstractNum w:abstractNumId="53" w15:restartNumberingAfterBreak="0">
+  <w:abstractNum w:abstractNumId="55" w15:restartNumberingAfterBreak="0">
     <w:nsid w:val="794F2817"/>
     <w:multiLevelType w:val="hybridMultilevel"/>
     <w:tmpl w:val="310C0C24"/>
@@ -13528,7 +14972,7 @@
       </w:pPr>
     </w:lvl>
   </w:abstractNum>
-  <w:abstractNum w:abstractNumId="54" w15:restartNumberingAfterBreak="0">
+  <w:abstractNum w:abstractNumId="56" w15:restartNumberingAfterBreak="0">
     <w:nsid w:val="79F204BB"/>
     <w:multiLevelType w:val="multilevel"/>
     <w:tmpl w:val="613A6AB0"/>
@@ -13677,7 +15121,7 @@
       </w:rPr>
     </w:lvl>
   </w:abstractNum>
-  <w:abstractNum w:abstractNumId="55" w15:restartNumberingAfterBreak="0">
+  <w:abstractNum w:abstractNumId="57" w15:restartNumberingAfterBreak="0">
     <w:nsid w:val="7B913B21"/>
     <w:multiLevelType w:val="multilevel"/>
     <w:tmpl w:val="28D835D6"/>
@@ -13826,7 +15270,7 @@
       </w:rPr>
     </w:lvl>
   </w:abstractNum>
-  <w:abstractNum w:abstractNumId="56" w15:restartNumberingAfterBreak="0">
+  <w:abstractNum w:abstractNumId="58" w15:restartNumberingAfterBreak="0">
     <w:nsid w:val="7BD729DA"/>
     <w:multiLevelType w:val="multilevel"/>
     <w:tmpl w:val="7A2A3C94"/>
@@ -13975,7 +15419,7 @@
       </w:rPr>
     </w:lvl>
   </w:abstractNum>
-  <w:abstractNum w:abstractNumId="57" w15:restartNumberingAfterBreak="0">
+  <w:abstractNum w:abstractNumId="59" w15:restartNumberingAfterBreak="0">
     <w:nsid w:val="7D7D023D"/>
     <w:multiLevelType w:val="multilevel"/>
     <w:tmpl w:val="3A46F414"/>
@@ -14125,16 +15569,16 @@
     </w:lvl>
   </w:abstractNum>
   <w:num w:numId="1" w16cid:durableId="697050486">
-    <w:abstractNumId w:val="57"/>
+    <w:abstractNumId w:val="59"/>
   </w:num>
   <w:num w:numId="2" w16cid:durableId="684599314">
     <w:abstractNumId w:val="29"/>
   </w:num>
   <w:num w:numId="3" w16cid:durableId="1804733673">
-    <w:abstractNumId w:val="50"/>
+    <w:abstractNumId w:val="52"/>
   </w:num>
   <w:num w:numId="4" w16cid:durableId="1680233840">
-    <w:abstractNumId w:val="48"/>
+    <w:abstractNumId w:val="50"/>
   </w:num>
   <w:num w:numId="5" w16cid:durableId="295641832">
     <w:abstractNumId w:val="42"/>
@@ -14185,7 +15629,7 @@
     <w:abstractNumId w:val="25"/>
   </w:num>
   <w:num w:numId="21" w16cid:durableId="884870659">
-    <w:abstractNumId w:val="54"/>
+    <w:abstractNumId w:val="56"/>
   </w:num>
   <w:num w:numId="22" w16cid:durableId="1983383098">
     <w:abstractNumId w:val="27"/>
@@ -14194,7 +15638,7 @@
     <w:abstractNumId w:val="18"/>
   </w:num>
   <w:num w:numId="24" w16cid:durableId="1611085724">
-    <w:abstractNumId w:val="47"/>
+    <w:abstractNumId w:val="49"/>
   </w:num>
   <w:num w:numId="25" w16cid:durableId="1594971083">
     <w:abstractNumId w:val="8"/>
@@ -14203,7 +15647,7 @@
     <w:abstractNumId w:val="36"/>
   </w:num>
   <w:num w:numId="27" w16cid:durableId="821578105">
-    <w:abstractNumId w:val="49"/>
+    <w:abstractNumId w:val="51"/>
   </w:num>
   <w:num w:numId="28" w16cid:durableId="348534171">
     <w:abstractNumId w:val="38"/>
@@ -14233,7 +15677,7 @@
     <w:abstractNumId w:val="20"/>
   </w:num>
   <w:num w:numId="37" w16cid:durableId="1116799616">
-    <w:abstractNumId w:val="52"/>
+    <w:abstractNumId w:val="54"/>
   </w:num>
   <w:num w:numId="38" w16cid:durableId="886572987">
     <w:abstractNumId w:val="7"/>
@@ -14245,13 +15689,13 @@
     <w:abstractNumId w:val="14"/>
   </w:num>
   <w:num w:numId="41" w16cid:durableId="627590497">
-    <w:abstractNumId w:val="56"/>
+    <w:abstractNumId w:val="58"/>
   </w:num>
   <w:num w:numId="42" w16cid:durableId="1495298305">
     <w:abstractNumId w:val="13"/>
   </w:num>
   <w:num w:numId="43" w16cid:durableId="1554391553">
-    <w:abstractNumId w:val="55"/>
+    <w:abstractNumId w:val="57"/>
   </w:num>
   <w:num w:numId="44" w16cid:durableId="1039665178">
     <w:abstractNumId w:val="17"/>
@@ -14260,7 +15704,7 @@
     <w:abstractNumId w:val="24"/>
   </w:num>
   <w:num w:numId="46" w16cid:durableId="1615479484">
-    <w:abstractNumId w:val="46"/>
+    <w:abstractNumId w:val="47"/>
   </w:num>
   <w:num w:numId="47" w16cid:durableId="1915894978">
     <w:abstractNumId w:val="40"/>
@@ -14275,13 +15719,13 @@
     <w:abstractNumId w:val="6"/>
   </w:num>
   <w:num w:numId="51" w16cid:durableId="1269658939">
-    <w:abstractNumId w:val="53"/>
+    <w:abstractNumId w:val="55"/>
   </w:num>
   <w:num w:numId="52" w16cid:durableId="1643346069">
     <w:abstractNumId w:val="32"/>
   </w:num>
   <w:num w:numId="53" w16cid:durableId="65808931">
-    <w:abstractNumId w:val="51"/>
+    <w:abstractNumId w:val="53"/>
   </w:num>
   <w:num w:numId="54" w16cid:durableId="227109878">
     <w:abstractNumId w:val="45"/>
@@ -14297,6 +15741,12 @@
   </w:num>
   <w:num w:numId="58" w16cid:durableId="846092841">
     <w:abstractNumId w:val="39"/>
+  </w:num>
+  <w:num w:numId="59" w16cid:durableId="2009090601">
+    <w:abstractNumId w:val="46"/>
+  </w:num>
+  <w:num w:numId="60" w16cid:durableId="136923049">
+    <w:abstractNumId w:val="48"/>
   </w:num>
 </w:numbering>
 </file>
@@ -14904,7 +16354,6 @@
   <w:style w:type="character" w:default="1" w:styleId="DefaultParagraphFont">
     <w:name w:val="Default Paragraph Font"/>
     <w:uiPriority w:val="1"/>
-    <w:semiHidden/>
     <w:unhideWhenUsed/>
   </w:style>
   <w:style w:type="table" w:default="1" w:styleId="TableNormal">

</xml_diff>